<commit_message>
Own proof reading and inputs from Thorvald Aagaard
</commit_message>
<xml_diff>
--- a/doc/Valet Principles.docx
+++ b/doc/Valet Principles.docx
@@ -101,7 +101,6 @@
                                 <w:dataBinding w:prefixMappings="xmlns:ns0='http://schemas.openxmlformats.org/package/2006/metadata/core-properties' xmlns:ns1='http://purl.org/dc/elements/1.1/'" w:xpath="/ns0:coreProperties[1]/ns1:title[1]" w:storeItemID="{6C3C8BC8-F283-45AE-878A-BAB7291924A1}"/>
                                 <w:text w:multiLine="1"/>
                               </w:sdtPr>
-                              <w:sdtEndPr/>
                               <w:sdtContent>
                                 <w:p>
                                   <w:pPr>
@@ -199,6 +198,7 @@
                                   <w:b/>
                                   <w:i/>
                                   <w:color w:val="000000"/>
+                                  <w:lang w:val="de-DE"/>
                                 </w:rPr>
                               </w:pPr>
                               <w:r>
@@ -207,8 +207,9 @@
                                   <w:rFonts w:eastAsiaTheme="minorEastAsia"/>
                                   <w:b/>
                                   <w:i/>
+                                  <w:lang w:val="de-DE"/>
                                 </w:rPr>
-                                <w:t>October 2015</w:t>
+                                <w:t>November 2015</w:t>
                               </w:r>
                               <w:r>
                                 <w:rPr>
@@ -216,8 +217,10 @@
                                   <w:rFonts w:eastAsiaTheme="minorEastAsia"/>
                                   <w:b/>
                                   <w:i/>
+                                  <w:lang w:val="de-DE"/>
                                 </w:rPr>
                                 <w:br/>
+                                <w:t>Søren Hein</w:t>
                               </w:r>
                               <w:r>
                                 <w:rPr>
@@ -225,24 +228,7 @@
                                   <w:rFonts w:eastAsiaTheme="minorEastAsia"/>
                                   <w:b/>
                                   <w:i/>
-                                </w:rPr>
-                                <w:t>Sø</w:t>
-                              </w:r>
-                              <w:r>
-                                <w:rPr>
-                                  <w:rStyle w:val="TitlePageDocumentChar"/>
-                                  <w:rFonts w:eastAsiaTheme="minorEastAsia"/>
-                                  <w:b/>
-                                  <w:i/>
-                                </w:rPr>
-                                <w:t>ren Hein</w:t>
-                              </w:r>
-                              <w:r>
-                                <w:rPr>
-                                  <w:rStyle w:val="TitlePageDocumentChar"/>
-                                  <w:rFonts w:eastAsiaTheme="minorEastAsia"/>
-                                  <w:b/>
-                                  <w:i/>
+                                  <w:lang w:val="de-DE"/>
                                 </w:rPr>
                                 <w:br/>
                                 <w:t>soren.hein@gmail.com</w:t>
@@ -322,7 +308,6 @@
                           <w:dataBinding w:prefixMappings="xmlns:ns0='http://schemas.openxmlformats.org/package/2006/metadata/core-properties' xmlns:ns1='http://purl.org/dc/elements/1.1/'" w:xpath="/ns0:coreProperties[1]/ns1:title[1]" w:storeItemID="{6C3C8BC8-F283-45AE-878A-BAB7291924A1}"/>
                           <w:text w:multiLine="1"/>
                         </w:sdtPr>
-                        <w:sdtEndPr/>
                         <w:sdtContent>
                           <w:p>
                             <w:pPr>
@@ -383,6 +368,7 @@
                             <w:b/>
                             <w:i/>
                             <w:color w:val="000000"/>
+                            <w:lang w:val="de-DE"/>
                           </w:rPr>
                         </w:pPr>
                         <w:r>
@@ -391,8 +377,9 @@
                             <w:rFonts w:eastAsiaTheme="minorEastAsia"/>
                             <w:b/>
                             <w:i/>
+                            <w:lang w:val="de-DE"/>
                           </w:rPr>
-                          <w:t>October 2015</w:t>
+                          <w:t>November 2015</w:t>
                         </w:r>
                         <w:r>
                           <w:rPr>
@@ -400,8 +387,10 @@
                             <w:rFonts w:eastAsiaTheme="minorEastAsia"/>
                             <w:b/>
                             <w:i/>
+                            <w:lang w:val="de-DE"/>
                           </w:rPr>
                           <w:br/>
+                          <w:t>Søren Hein</w:t>
                         </w:r>
                         <w:r>
                           <w:rPr>
@@ -409,24 +398,7 @@
                             <w:rFonts w:eastAsiaTheme="minorEastAsia"/>
                             <w:b/>
                             <w:i/>
-                          </w:rPr>
-                          <w:t>Sø</w:t>
-                        </w:r>
-                        <w:r>
-                          <w:rPr>
-                            <w:rStyle w:val="TitlePageDocumentChar"/>
-                            <w:rFonts w:eastAsiaTheme="minorEastAsia"/>
-                            <w:b/>
-                            <w:i/>
-                          </w:rPr>
-                          <w:t>ren Hein</w:t>
-                        </w:r>
-                        <w:r>
-                          <w:rPr>
-                            <w:rStyle w:val="TitlePageDocumentChar"/>
-                            <w:rFonts w:eastAsiaTheme="minorEastAsia"/>
-                            <w:b/>
-                            <w:i/>
+                            <w:lang w:val="de-DE"/>
                           </w:rPr>
                           <w:br/>
                           <w:t>soren.hein@gmail.com</w:t>
@@ -523,7 +495,7 @@
           </mc:Choice>
           <mc:Fallback>
             <w:pict>
-              <v:rect w14:anchorId="214D45E1" id="USLogo" o:spid="_x0000_s1026" style="position:absolute;margin-left:200.85pt;margin-top:739.4pt;width:376.15pt;height:31.15pt;z-index:251660288;visibility:hidden;mso-wrap-style:square;mso-width-percent:0;mso-height-percent:0;mso-wrap-distance-left:9pt;mso-wrap-distance-top:0;mso-wrap-distance-right:9pt;mso-wrap-distance-bottom:0;mso-position-horizontal:absolute;mso-position-horizontal-relative:page;mso-position-vertical:absolute;mso-position-vertical-relative:page;mso-width-percent:0;mso-height-percent:0;mso-width-relative:margin;mso-height-relative:margin;v-text-anchor:middle" o:gfxdata="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" stroked="f">
+              <v:rect w14:anchorId="72EC2CEA" id="USLogo" o:spid="_x0000_s1026" style="position:absolute;margin-left:200.85pt;margin-top:739.4pt;width:376.15pt;height:31.15pt;z-index:251660288;visibility:hidden;mso-wrap-style:square;mso-width-percent:0;mso-height-percent:0;mso-wrap-distance-left:9pt;mso-wrap-distance-top:0;mso-wrap-distance-right:9pt;mso-wrap-distance-bottom:0;mso-position-horizontal:absolute;mso-position-horizontal-relative:page;mso-position-vertical:absolute;mso-position-vertical-relative:page;mso-width-percent:0;mso-height-percent:0;mso-width-relative:margin;mso-height-relative:margin;v-text-anchor:middle" o:gfxdata="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" stroked="f">
                 <v:fill r:id="rId12" o:title="" recolor="t" rotate="t" type="frame"/>
                 <w10:wrap anchorx="page" anchory="page"/>
               </v:rect>
@@ -626,7 +598,7 @@
         <w:rPr>
           <w:noProof/>
         </w:rPr>
-        <w:instrText xml:space="preserve"> PAGEREF _Toc433839979 \h </w:instrText>
+        <w:instrText xml:space="preserve"> PAGEREF _Toc434237239 \h </w:instrText>
       </w:r>
       <w:r>
         <w:rPr>
@@ -705,7 +677,7 @@
         <w:rPr>
           <w:noProof/>
         </w:rPr>
-        <w:instrText xml:space="preserve"> PAGEREF _Toc433839980 \h </w:instrText>
+        <w:instrText xml:space="preserve"> PAGEREF _Toc434237240 \h </w:instrText>
       </w:r>
       <w:r>
         <w:rPr>
@@ -784,7 +756,7 @@
         <w:rPr>
           <w:noProof/>
         </w:rPr>
-        <w:instrText xml:space="preserve"> PAGEREF _Toc433839981 \h </w:instrText>
+        <w:instrText xml:space="preserve"> PAGEREF _Toc434237241 \h </w:instrText>
       </w:r>
       <w:r>
         <w:rPr>
@@ -863,7 +835,7 @@
         <w:rPr>
           <w:noProof/>
         </w:rPr>
-        <w:instrText xml:space="preserve"> PAGEREF _Toc433839982 \h </w:instrText>
+        <w:instrText xml:space="preserve"> PAGEREF _Toc434237242 \h </w:instrText>
       </w:r>
       <w:r>
         <w:rPr>
@@ -942,7 +914,7 @@
         <w:rPr>
           <w:noProof/>
         </w:rPr>
-        <w:instrText xml:space="preserve"> PAGEREF _Toc433839983 \h </w:instrText>
+        <w:instrText xml:space="preserve"> PAGEREF _Toc434237243 \h </w:instrText>
       </w:r>
       <w:r>
         <w:rPr>
@@ -1021,7 +993,7 @@
         <w:rPr>
           <w:noProof/>
         </w:rPr>
-        <w:instrText xml:space="preserve"> PAGEREF _Toc433839984 \h </w:instrText>
+        <w:instrText xml:space="preserve"> PAGEREF _Toc434237244 \h </w:instrText>
       </w:r>
       <w:r>
         <w:rPr>
@@ -1100,7 +1072,7 @@
         <w:rPr>
           <w:noProof/>
         </w:rPr>
-        <w:instrText xml:space="preserve"> PAGEREF _Toc433839985 \h </w:instrText>
+        <w:instrText xml:space="preserve"> PAGEREF _Toc434237245 \h </w:instrText>
       </w:r>
       <w:r>
         <w:rPr>
@@ -1179,7 +1151,7 @@
         <w:rPr>
           <w:noProof/>
         </w:rPr>
-        <w:instrText xml:space="preserve"> PAGEREF _Toc433839986 \h </w:instrText>
+        <w:instrText xml:space="preserve"> PAGEREF _Toc434237246 \h </w:instrText>
       </w:r>
       <w:r>
         <w:rPr>
@@ -1258,7 +1230,7 @@
         <w:rPr>
           <w:noProof/>
         </w:rPr>
-        <w:instrText xml:space="preserve"> PAGEREF _Toc433839987 \h </w:instrText>
+        <w:instrText xml:space="preserve"> PAGEREF _Toc434237247 \h </w:instrText>
       </w:r>
       <w:r>
         <w:rPr>
@@ -1275,7 +1247,86 @@
         <w:rPr>
           <w:noProof/>
         </w:rPr>
-        <w:t>21</w:t>
+        <w:t>22</w:t>
+      </w:r>
+      <w:r>
+        <w:rPr>
+          <w:noProof/>
+        </w:rPr>
+        <w:fldChar w:fldCharType="end"/>
+      </w:r>
+    </w:p>
+    <w:p>
+      <w:pPr>
+        <w:pStyle w:val="Verzeichnis2"/>
+        <w:rPr>
+          <w:rFonts w:eastAsiaTheme="minorEastAsia" w:cstheme="minorBidi"/>
+          <w:i w:val="0"/>
+          <w:iCs w:val="0"/>
+          <w:noProof/>
+          <w:sz w:val="22"/>
+          <w:szCs w:val="22"/>
+          <w:lang w:eastAsia="de-DE"/>
+        </w:rPr>
+      </w:pPr>
+      <w:r>
+        <w:rPr>
+          <w:noProof/>
+        </w:rPr>
+        <w:t>2.6</w:t>
+      </w:r>
+      <w:r>
+        <w:rPr>
+          <w:rFonts w:eastAsiaTheme="minorEastAsia" w:cstheme="minorBidi"/>
+          <w:i w:val="0"/>
+          <w:iCs w:val="0"/>
+          <w:noProof/>
+          <w:sz w:val="22"/>
+          <w:szCs w:val="22"/>
+          <w:lang w:eastAsia="de-DE"/>
+        </w:rPr>
+        <w:tab/>
+      </w:r>
+      <w:r>
+        <w:rPr>
+          <w:noProof/>
+        </w:rPr>
+        <w:t>Individual Results</w:t>
+      </w:r>
+      <w:r>
+        <w:rPr>
+          <w:noProof/>
+        </w:rPr>
+        <w:tab/>
+      </w:r>
+      <w:r>
+        <w:rPr>
+          <w:noProof/>
+        </w:rPr>
+        <w:fldChar w:fldCharType="begin"/>
+      </w:r>
+      <w:r>
+        <w:rPr>
+          <w:noProof/>
+        </w:rPr>
+        <w:instrText xml:space="preserve"> PAGEREF _Toc434237248 \h </w:instrText>
+      </w:r>
+      <w:r>
+        <w:rPr>
+          <w:noProof/>
+        </w:rPr>
+      </w:r>
+      <w:r>
+        <w:rPr>
+          <w:noProof/>
+        </w:rPr>
+        <w:fldChar w:fldCharType="separate"/>
+      </w:r>
+      <w:r>
+        <w:rPr>
+          <w:noProof/>
+        </w:rPr>
+        <w:t>22</w:t>
       </w:r>
       <w:r>
         <w:rPr>
@@ -1337,7 +1388,7 @@
         <w:rPr>
           <w:noProof/>
         </w:rPr>
-        <w:instrText xml:space="preserve"> PAGEREF _Toc433839988 \h </w:instrText>
+        <w:instrText xml:space="preserve"> PAGEREF _Toc434237249 \h </w:instrText>
       </w:r>
       <w:r>
         <w:rPr>
@@ -1354,86 +1405,7 @@
         <w:rPr>
           <w:noProof/>
         </w:rPr>
-        <w:t>22</w:t>
-      </w:r>
-      <w:r>
-        <w:rPr>
-          <w:noProof/>
-        </w:rPr>
-        <w:fldChar w:fldCharType="end"/>
-      </w:r>
-    </w:p>
-    <w:p>
-      <w:pPr>
-        <w:pStyle w:val="Verzeichnis2"/>
-        <w:rPr>
-          <w:rFonts w:eastAsiaTheme="minorEastAsia" w:cstheme="minorBidi"/>
-          <w:i w:val="0"/>
-          <w:iCs w:val="0"/>
-          <w:noProof/>
-          <w:sz w:val="22"/>
-          <w:szCs w:val="22"/>
-          <w:lang w:eastAsia="de-DE"/>
-        </w:rPr>
-      </w:pPr>
-      <w:r>
-        <w:rPr>
-          <w:noProof/>
-        </w:rPr>
-        <w:t>3.1</w:t>
-      </w:r>
-      <w:r>
-        <w:rPr>
-          <w:rFonts w:eastAsiaTheme="minorEastAsia" w:cstheme="minorBidi"/>
-          <w:i w:val="0"/>
-          <w:iCs w:val="0"/>
-          <w:noProof/>
-          <w:sz w:val="22"/>
-          <w:szCs w:val="22"/>
-          <w:lang w:eastAsia="de-DE"/>
-        </w:rPr>
-        <w:tab/>
-      </w:r>
-      <w:r>
-        <w:rPr>
-          <w:noProof/>
-        </w:rPr>
-        <w:t>Strong tournaments</w:t>
-      </w:r>
-      <w:r>
-        <w:rPr>
-          <w:noProof/>
-        </w:rPr>
-        <w:tab/>
-      </w:r>
-      <w:r>
-        <w:rPr>
-          <w:noProof/>
-        </w:rPr>
-        <w:fldChar w:fldCharType="begin"/>
-      </w:r>
-      <w:r>
-        <w:rPr>
-          <w:noProof/>
-        </w:rPr>
-        <w:instrText xml:space="preserve"> PAGEREF _Toc433839989 \h </w:instrText>
-      </w:r>
-      <w:r>
-        <w:rPr>
-          <w:noProof/>
-        </w:rPr>
-      </w:r>
-      <w:r>
-        <w:rPr>
-          <w:noProof/>
-        </w:rPr>
-        <w:fldChar w:fldCharType="separate"/>
-      </w:r>
-      <w:r>
-        <w:rPr>
-          <w:noProof/>
-        </w:rPr>
-        <w:t>22</w:t>
+        <w:t>23</w:t>
       </w:r>
       <w:r>
         <w:rPr>
@@ -1459,7 +1431,7 @@
         <w:rPr>
           <w:noProof/>
         </w:rPr>
-        <w:t>3.2</w:t>
+        <w:t>3.1</w:t>
       </w:r>
       <w:r>
         <w:rPr>
@@ -1477,7 +1449,7 @@
         <w:rPr>
           <w:noProof/>
         </w:rPr>
-        <w:t>Opening leads</w:t>
+        <w:t>Strong tournaments</w:t>
       </w:r>
       <w:r>
         <w:rPr>
@@ -1495,7 +1467,7 @@
         <w:rPr>
           <w:noProof/>
         </w:rPr>
-        <w:instrText xml:space="preserve"> PAGEREF _Toc433839990 \h </w:instrText>
+        <w:instrText xml:space="preserve"> PAGEREF _Toc434237250 \h </w:instrText>
       </w:r>
       <w:r>
         <w:rPr>
@@ -1512,7 +1484,7 @@
         <w:rPr>
           <w:noProof/>
         </w:rPr>
-        <w:t>22</w:t>
+        <w:t>23</w:t>
       </w:r>
       <w:r>
         <w:rPr>
@@ -1538,7 +1510,7 @@
         <w:rPr>
           <w:noProof/>
         </w:rPr>
-        <w:t>3.3</w:t>
+        <w:t>3.2</w:t>
       </w:r>
       <w:r>
         <w:rPr>
@@ -1574,7 +1546,7 @@
         <w:rPr>
           <w:noProof/>
         </w:rPr>
-        <w:instrText xml:space="preserve"> PAGEREF _Toc433839991 \h </w:instrText>
+        <w:instrText xml:space="preserve"> PAGEREF _Toc434237251 \h </w:instrText>
       </w:r>
       <w:r>
         <w:rPr>
@@ -1591,7 +1563,7 @@
         <w:rPr>
           <w:noProof/>
         </w:rPr>
-        <w:t>22</w:t>
+        <w:t>24</w:t>
       </w:r>
       <w:r>
         <w:rPr>
@@ -1613,36 +1585,38 @@
         </w:rPr>
         <w:fldChar w:fldCharType="end"/>
       </w:r>
-    </w:p>
-    <w:p>
-      <w:pPr>
-        <w:pStyle w:val="berschrift1"/>
-        <w:rPr>
-          <w:lang w:val="de-DE"/>
-        </w:rPr>
-      </w:pPr>
-      <w:bookmarkStart w:id="3" w:name="_Toc433839979"/>
-      <w:r>
-        <w:rPr>
-          <w:lang w:val="de-DE"/>
-        </w:rPr>
-        <w:lastRenderedPageBreak/>
-        <w:t>Motivation</w:t>
-      </w:r>
+      <w:bookmarkStart w:id="3" w:name="_GoBack"/>
       <w:bookmarkEnd w:id="3"/>
     </w:p>
     <w:p>
       <w:pPr>
-        <w:pStyle w:val="berschrift2"/>
-      </w:pPr>
-      <w:bookmarkStart w:id="4" w:name="_Toc433839980"/>
-      <w:r>
-        <w:t>Scoring</w:t>
+        <w:pStyle w:val="berschrift1"/>
+        <w:rPr>
+          <w:lang w:val="de-DE"/>
+        </w:rPr>
+      </w:pPr>
+      <w:bookmarkStart w:id="4" w:name="_Toc434237239"/>
+      <w:r>
+        <w:rPr>
+          <w:lang w:val="de-DE"/>
+        </w:rPr>
+        <w:lastRenderedPageBreak/>
+        <w:t>Motivation</w:t>
       </w:r>
       <w:bookmarkEnd w:id="4"/>
     </w:p>
     <w:p>
       <w:pPr>
+        <w:pStyle w:val="berschrift2"/>
+      </w:pPr>
+      <w:bookmarkStart w:id="5" w:name="_Toc434237240"/>
+      <w:r>
+        <w:t>Scoring</w:t>
+      </w:r>
+      <w:bookmarkEnd w:id="5"/>
+    </w:p>
+    <w:p>
+      <w:pPr>
         <w:pStyle w:val="KeinLeerraum"/>
         <w:jc w:val="both"/>
         <w:rPr>
@@ -1711,7 +1685,35 @@
           <w:sz w:val="24"/>
           <w:szCs w:val="24"/>
         </w:rPr>
-        <w:t xml:space="preserve">to victory points. </w:t>
+        <w:t xml:space="preserve">to </w:t>
+      </w:r>
+      <w:r>
+        <w:rPr>
+          <w:sz w:val="24"/>
+          <w:szCs w:val="24"/>
+        </w:rPr>
+        <w:t>VP (</w:t>
+      </w:r>
+      <w:r>
+        <w:rPr>
+          <w:sz w:val="24"/>
+          <w:szCs w:val="24"/>
+        </w:rPr>
+        <w:t>victory points</w:t>
+      </w:r>
+      <w:r>
+        <w:rPr>
+          <w:sz w:val="24"/>
+          <w:szCs w:val="24"/>
+        </w:rPr>
+        <w:t>)</w:t>
+      </w:r>
+      <w:r>
+        <w:rPr>
+          <w:sz w:val="24"/>
+          <w:szCs w:val="24"/>
+        </w:rPr>
+        <w:t xml:space="preserve">. </w:t>
       </w:r>
     </w:p>
     <w:p>
@@ -1827,7 +1829,21 @@
           <w:sz w:val="24"/>
           <w:szCs w:val="24"/>
         </w:rPr>
-        <w:t>Any method, including the official scoring method of a given tournament, will have limitations, and it is important to be clear about these.  If you bid a good slam that needs one of two finesses and you go down, you might consider yourself moderately unlucky.  If  you lose the tournament because of this – well, you can cry into your beer afterwards, but you still lost.  At least at this level we accept that statistics and “luck” play a role.</w:t>
+        <w:t>Any method, including the official scoring method of a given tournament, will have limitations, and it is important to be clear about these.  If you bid a good slam that needs one of two finesses and you go down, you might consider yo</w:t>
+      </w:r>
+      <w:r>
+        <w:rPr>
+          <w:sz w:val="24"/>
+          <w:szCs w:val="24"/>
+        </w:rPr>
+        <w:t xml:space="preserve">urself moderately unlucky.  If </w:t>
+      </w:r>
+      <w:r>
+        <w:rPr>
+          <w:sz w:val="24"/>
+          <w:szCs w:val="24"/>
+        </w:rPr>
+        <w:t>you lose the tournament because of this – well, you can cry into your beer afterwards, but you still lost.  At least at this level we accept that statistics and “luck” play a role.</w:t>
       </w:r>
     </w:p>
     <w:p>
@@ -2024,21 +2040,42 @@
                 <w:szCs w:val="24"/>
               </w:rPr>
             </w:pPr>
-          </w:p>
-          <w:p>
-            <w:pPr>
-              <w:pStyle w:val="KeinLeerraum"/>
-              <w:rPr>
-                <w:sz w:val="24"/>
-                <w:szCs w:val="24"/>
-              </w:rPr>
-            </w:pPr>
-            <w:r>
-              <w:rPr>
-                <w:sz w:val="24"/>
-                <w:szCs w:val="24"/>
-              </w:rPr>
-              <w:t>(not common)</w:t>
+            <w:r>
+              <w:rPr>
+                <w:sz w:val="24"/>
+                <w:szCs w:val="24"/>
+              </w:rPr>
+              <w:t>(not common</w:t>
+            </w:r>
+            <w:r>
+              <w:rPr>
+                <w:sz w:val="24"/>
+                <w:szCs w:val="24"/>
+              </w:rPr>
+              <w:t>,</w:t>
+            </w:r>
+          </w:p>
+          <w:p>
+            <w:pPr>
+              <w:pStyle w:val="KeinLeerraum"/>
+              <w:rPr>
+                <w:sz w:val="24"/>
+                <w:szCs w:val="24"/>
+              </w:rPr>
+            </w:pPr>
+            <w:r>
+              <w:rPr>
+                <w:sz w:val="24"/>
+                <w:szCs w:val="24"/>
+              </w:rPr>
+              <w:t>e.g. Epson tournament</w:t>
+            </w:r>
+            <w:r>
+              <w:rPr>
+                <w:sz w:val="24"/>
+                <w:szCs w:val="24"/>
+              </w:rPr>
+              <w:t>)</w:t>
             </w:r>
           </w:p>
         </w:tc>
@@ -2417,12 +2454,36 @@
           <w:szCs w:val="24"/>
         </w:rPr>
       </w:pPr>
-      <w:r>
-        <w:rPr>
-          <w:sz w:val="24"/>
-          <w:szCs w:val="24"/>
-        </w:rPr>
-        <w:t>In this document I aim to introduce and explain the Valet score, a generalization of the Butler score.  I want to be clear about what you can and cannot expect from the Valet score.</w:t>
+    </w:p>
+    <w:p>
+      <w:pPr>
+        <w:pStyle w:val="KeinLeerraum"/>
+        <w:jc w:val="both"/>
+        <w:rPr>
+          <w:sz w:val="24"/>
+          <w:szCs w:val="24"/>
+        </w:rPr>
+      </w:pPr>
+      <w:r>
+        <w:rPr>
+          <w:sz w:val="24"/>
+          <w:szCs w:val="24"/>
+        </w:rPr>
+        <w:t>In this document I aim to introduce and explain the Valet score, a</w:t>
+      </w:r>
+      <w:r>
+        <w:rPr>
+          <w:sz w:val="24"/>
+          <w:szCs w:val="24"/>
+        </w:rPr>
+        <w:t xml:space="preserve">n improvement and </w:t>
+      </w:r>
+      <w:r>
+        <w:rPr>
+          <w:sz w:val="24"/>
+          <w:szCs w:val="24"/>
+        </w:rPr>
+        <w:t xml:space="preserve"> generalization of the Butler score.  I want to be clear about what you can and cannot expect from the Valet score.</w:t>
       </w:r>
     </w:p>
     <w:p>
@@ -2644,11 +2705,11 @@
       <w:pPr>
         <w:pStyle w:val="berschrift2"/>
       </w:pPr>
-      <w:bookmarkStart w:id="5" w:name="_Toc433839981"/>
+      <w:bookmarkStart w:id="6" w:name="_Toc434237241"/>
       <w:r>
         <w:t>History</w:t>
       </w:r>
-      <w:bookmarkEnd w:id="5"/>
+      <w:bookmarkEnd w:id="6"/>
     </w:p>
     <w:p>
       <w:pPr>
@@ -2679,7 +2740,21 @@
           <w:sz w:val="24"/>
           <w:szCs w:val="24"/>
         </w:rPr>
-        <w:t xml:space="preserve"> Butler score.  As typically implemented, it involves a datum score which may or may not exclude outliers, and which may be an average or a median value or something else.  Different scoring programs implement Butler scoring differently.  To get a flavor for the considerations, check out</w:t>
+        <w:t xml:space="preserve"> Butler score.  As typically implemented, it involves a datum score which may or may not exclude outliers, and which may be an average or a median value or something else.  Different scoring programs implement Butler scoring differently</w:t>
+      </w:r>
+      <w:r>
+        <w:rPr>
+          <w:sz w:val="24"/>
+          <w:szCs w:val="24"/>
+        </w:rPr>
+        <w:t>; for example, the current WBF program excludes the top and bottom two scores in the Bermuda Bowl</w:t>
+      </w:r>
+      <w:r>
+        <w:rPr>
+          <w:sz w:val="24"/>
+          <w:szCs w:val="24"/>
+        </w:rPr>
+        <w:t>.  To get a flavor for the considerations, check out</w:t>
       </w:r>
     </w:p>
     <w:p>
@@ -2901,6 +2976,13 @@
         </w:rPr>
         <w:t>and I was encouraged by the interest, public as well as private.  So I took the leap and rewrote and generalized the code in a more practical way.  With this document I am releasing an open-source project in C++.</w:t>
       </w:r>
+      <w:r>
+        <w:rPr>
+          <w:sz w:val="24"/>
+          <w:szCs w:val="24"/>
+        </w:rPr>
+        <w:t xml:space="preserve">  It consists of a stand-alone program and a DLL / library that can be called from other programs.</w:t>
+      </w:r>
     </w:p>
     <w:p>
       <w:pPr>
@@ -2926,7 +3008,14 @@
           <w:sz w:val="24"/>
           <w:szCs w:val="24"/>
         </w:rPr>
-        <w:t>This documents explains the principles.  A companion documents explains the computer program.  I hope that authors of scoring programs will incorporate the Valet score, just as they do the Butler score today.</w:t>
+        <w:t>This document</w:t>
+      </w:r>
+      <w:r>
+        <w:rPr>
+          <w:sz w:val="24"/>
+          <w:szCs w:val="24"/>
+        </w:rPr>
+        <w:t xml:space="preserve"> explains the principles.  A companion documents explains the computer program.  I hope that authors of scoring programs will incorporate the Valet score, just as they do the Butler score today.</w:t>
       </w:r>
     </w:p>
     <w:p>
@@ -2969,35 +3058,62 @@
     <w:p>
       <w:pPr>
         <w:pStyle w:val="KeinLeerraum"/>
-        <w:rPr>
-          <w:sz w:val="24"/>
-          <w:szCs w:val="24"/>
-        </w:rPr>
-      </w:pPr>
+        <w:jc w:val="both"/>
+        <w:rPr>
+          <w:sz w:val="24"/>
+          <w:szCs w:val="24"/>
+        </w:rPr>
+      </w:pPr>
+      <w:r>
+        <w:rPr>
+          <w:sz w:val="24"/>
+          <w:szCs w:val="24"/>
+        </w:rPr>
+        <w:t>I would like to thank the people who have commented on the concept and on the documents, particularly Thorvald Aagaard who offered many helpful comments and who was also the first user of the program.</w:t>
+      </w:r>
     </w:p>
     <w:p>
       <w:pPr>
+        <w:pStyle w:val="KeinLeerraum"/>
+        <w:jc w:val="both"/>
+        <w:rPr>
+          <w:sz w:val="24"/>
+          <w:szCs w:val="24"/>
+        </w:rPr>
+      </w:pPr>
+    </w:p>
+    <w:p>
+      <w:pPr>
+        <w:pStyle w:val="KeinLeerraum"/>
+        <w:rPr>
+          <w:sz w:val="24"/>
+          <w:szCs w:val="24"/>
+        </w:rPr>
+      </w:pPr>
+    </w:p>
+    <w:p>
+      <w:pPr>
         <w:pStyle w:val="berschrift1"/>
       </w:pPr>
-      <w:bookmarkStart w:id="6" w:name="_Toc433839982"/>
+      <w:bookmarkStart w:id="7" w:name="_Toc434237242"/>
       <w:r>
         <w:lastRenderedPageBreak/>
         <w:t>Definition</w:t>
-      </w:r>
-      <w:bookmarkEnd w:id="6"/>
-    </w:p>
-    <w:p>
-      <w:pPr>
-        <w:pStyle w:val="berschrift2"/>
-      </w:pPr>
-      <w:bookmarkStart w:id="7" w:name="_Toc433839983"/>
-      <w:r>
-        <w:t>The Butler Score</w:t>
       </w:r>
       <w:bookmarkEnd w:id="7"/>
     </w:p>
     <w:p>
       <w:pPr>
+        <w:pStyle w:val="berschrift2"/>
+      </w:pPr>
+      <w:bookmarkStart w:id="8" w:name="_Toc434237243"/>
+      <w:r>
+        <w:t>The Butler Score</w:t>
+      </w:r>
+      <w:bookmarkEnd w:id="8"/>
+    </w:p>
+    <w:p>
+      <w:pPr>
         <w:pStyle w:val="KeinLeerraum"/>
         <w:jc w:val="both"/>
         <w:rPr>
@@ -3031,7 +3147,14 @@
           <w:sz w:val="24"/>
           <w:szCs w:val="24"/>
         </w:rPr>
-        <w:t xml:space="preserve">  Nothing fancy – on  the North-South hands you want to be in slam.  The actual 22 results were as shown below.</w:t>
+        <w:t xml:space="preserve">  Nothing fancy – on </w:t>
+      </w:r>
+      <w:r>
+        <w:rPr>
+          <w:sz w:val="24"/>
+          <w:szCs w:val="24"/>
+        </w:rPr>
+        <w:t>the North-South hands you want to be in slam.  The actual 22 results were as shown below.</w:t>
       </w:r>
     </w:p>
     <w:p>
@@ -6000,7 +6123,14 @@
           <w:sz w:val="24"/>
           <w:szCs w:val="24"/>
         </w:rPr>
-        <w:t>We may round the datum score either to the closest multiple of 10, or always round it down.  In the example, we could round 988 to 980 (down) or to 990 (nearest).  It turns out not to matter here.</w:t>
+        <w:t xml:space="preserve">We may round the datum score either to the closest multiple of 10, or always round it down.  In the example, we could round 988 to 980 (down) or to 990 (nearest).  </w:t>
+      </w:r>
+      <w:r>
+        <w:rPr>
+          <w:sz w:val="24"/>
+          <w:szCs w:val="24"/>
+        </w:rPr>
+        <w:t>It turns out not to matter here, but the IMP scale has gaps – what is the IMP score for a score difference of 894 against the datum?</w:t>
       </w:r>
     </w:p>
     <w:p>
@@ -6021,14 +6151,42 @@
           <w:sz w:val="24"/>
           <w:szCs w:val="24"/>
         </w:rPr>
-        <w:t>We may not calculate the arithmetic average, but the median value, i.e. the value “in the middle” if we order the values.  As we have an even number of results, we might calculate the average of the two middle scores.  In the example, both these scores are 680.  This does make a big difference to the IMP scores, of course.  Note that the sum of the IMP scores in the table above is -2 for NS and hence +2 for EW.  This is only about +0.1 IMPs on average, but it is not zero.  If the datum is 680, the average NS IMP score is +5.3 IMPs.</w:t>
-      </w:r>
-      <w:r>
-        <w:rPr>
-          <w:sz w:val="24"/>
-          <w:szCs w:val="24"/>
-        </w:rPr>
-        <w:t xml:space="preserve">  My view is that the sum should be close to zero (ideally zero), and I am not in favor of the median score.</w:t>
+        <w:t>We may not calculate the arithmetic average, but the median value, i.e. the value “in the middle” if we order the values.  As we have an even number of results, we might calculate the average of the two middle scores.  In the example, both these scores are 680.  This does make a big difference to the IMP scores, of course.  Note that the sum of the IMP scores in the table above is -2 for NS and hence +2 for EW.  This is only about +0.1 IMPs on average, but it is not zero.  If the datum is 680, the average NS IMP score</w:t>
+      </w:r>
+      <w:r>
+        <w:rPr>
+          <w:sz w:val="24"/>
+          <w:szCs w:val="24"/>
+        </w:rPr>
+        <w:t xml:space="preserve"> against the median datum</w:t>
+      </w:r>
+      <w:r>
+        <w:rPr>
+          <w:sz w:val="24"/>
+          <w:szCs w:val="24"/>
+        </w:rPr>
+        <w:t xml:space="preserve"> is +5.3 IMPs.</w:t>
+      </w:r>
+      <w:r>
+        <w:rPr>
+          <w:sz w:val="24"/>
+          <w:szCs w:val="24"/>
+        </w:rPr>
+        <w:t xml:space="preserve">  My view is that the sum should be close to zero (ideally zero), and I am not in favor of the median </w:t>
+      </w:r>
+      <w:r>
+        <w:rPr>
+          <w:sz w:val="24"/>
+          <w:szCs w:val="24"/>
+        </w:rPr>
+        <w:t>datum</w:t>
+      </w:r>
+      <w:r>
+        <w:rPr>
+          <w:sz w:val="24"/>
+          <w:szCs w:val="24"/>
+        </w:rPr>
+        <w:t>.</w:t>
       </w:r>
     </w:p>
     <w:p>
@@ -6108,7 +6266,21 @@
           <w:sz w:val="24"/>
           <w:szCs w:val="24"/>
         </w:rPr>
-        <w:t xml:space="preserve">Let us start with the declarer who scored +1460 for bidding slam and making the overtrick.  He would score +30 against the 8 declarers who made +1430 (1 IMP), +770 (13 IMPs) against the </w:t>
+        <w:t xml:space="preserve">Let us start with the declarer who scored +1460 for bidding slam and making the overtrick.  </w:t>
+      </w:r>
+      <w:r>
+        <w:rPr>
+          <w:sz w:val="24"/>
+          <w:szCs w:val="24"/>
+        </w:rPr>
+        <w:t>S</w:t>
+      </w:r>
+      <w:r>
+        <w:rPr>
+          <w:sz w:val="24"/>
+          <w:szCs w:val="24"/>
+        </w:rPr>
+        <w:t xml:space="preserve"> would score +30 against the 8 declarers who made +1430 (1 IMP), +770 (13 IMPs) against the </w:t>
       </w:r>
       <w:r>
         <w:rPr>
@@ -6567,6 +6739,42 @@
           <w:szCs w:val="24"/>
         </w:rPr>
       </w:pPr>
+      <w:r>
+        <w:rPr>
+          <w:sz w:val="24"/>
+          <w:szCs w:val="24"/>
+        </w:rPr>
+        <w:lastRenderedPageBreak/>
+        <w:t>Note that the sum of all 22 results is now exactly 0 IMPs.  Also note that the IAF values are lower than the Butler datum IMPs.  This is a general phenomenon that we will come back to.  The datum score first calculates a linear average and then applies the nonlinear IMP scale (a difference of 400 does not result in twice the IMP score of a 200 difference).  The IAF method first applies the nonlinear IMP scale to all difference</w:t>
+      </w:r>
+      <w:r>
+        <w:rPr>
+          <w:sz w:val="24"/>
+          <w:szCs w:val="24"/>
+        </w:rPr>
+        <w:t>s</w:t>
+      </w:r>
+      <w:r>
+        <w:rPr>
+          <w:sz w:val="24"/>
+          <w:szCs w:val="24"/>
+        </w:rPr>
+        <w:t xml:space="preserve"> and then calculates a linear average.  </w:t>
+      </w:r>
+      <w:r>
+        <w:rPr>
+          <w:sz w:val="24"/>
+          <w:szCs w:val="24"/>
+        </w:rPr>
+        <w:t>The IMP scale is compressive, so it can be shown mathematically that the “IAF IMPs” yield lower numbers than the “datum IMPs”.</w:t>
+      </w:r>
+      <w:r>
+        <w:rPr>
+          <w:sz w:val="24"/>
+          <w:szCs w:val="24"/>
+        </w:rPr>
+        <w:t xml:space="preserve">  It turns out that the sum of the IAF scores for the two pairs in a team is closer to the team performance than is the case if we add up the datum-IMP Butler scores.</w:t>
+      </w:r>
     </w:p>
     <w:p>
       <w:pPr>
@@ -6577,21 +6785,6 @@
           <w:szCs w:val="24"/>
         </w:rPr>
       </w:pPr>
-      <w:r>
-        <w:rPr>
-          <w:sz w:val="24"/>
-          <w:szCs w:val="24"/>
-        </w:rPr>
-        <w:lastRenderedPageBreak/>
-        <w:t xml:space="preserve">Note that the sum of all 22 results is now exactly 0 IMPs.  Also note that the IAF values are lower than the Butler datum IMPs.  This is a general phenomenon that we will come back to.  The datum score first calculates a linear average and then applies the nonlinear IMP scale (a difference of 400 does not result in twice the IMP score of a 200 difference).  The IAF method first applies the nonlinear IMP scale to all difference and then calculates a linear average.  </w:t>
-      </w:r>
-      <w:r>
-        <w:rPr>
-          <w:sz w:val="24"/>
-          <w:szCs w:val="24"/>
-        </w:rPr>
-        <w:t>The IMP scale is compressive, so it can be shown mathematically that the “IAF IMPs” yield lower numbers than the “datum IMPs”.</w:t>
-      </w:r>
     </w:p>
     <w:p>
       <w:pPr>
@@ -6602,477 +6795,89 @@
           <w:szCs w:val="24"/>
         </w:rPr>
       </w:pPr>
+      <w:r>
+        <w:rPr>
+          <w:sz w:val="24"/>
+          <w:szCs w:val="24"/>
+        </w:rPr>
+        <w:t xml:space="preserve">You can reproduce </w:t>
+      </w:r>
+      <w:r>
+        <w:rPr>
+          <w:sz w:val="24"/>
+          <w:szCs w:val="24"/>
+        </w:rPr>
+        <w:t>the above results</w:t>
+      </w:r>
+      <w:r>
+        <w:rPr>
+          <w:sz w:val="24"/>
+          <w:szCs w:val="24"/>
+        </w:rPr>
+        <w:t xml:space="preserve"> with the valet program by using the </w:t>
+      </w:r>
+      <w:r>
+        <w:rPr>
+          <w:rFonts w:ascii="Courier New" w:hAnsi="Courier New" w:cs="Courier New"/>
+          <w:sz w:val="24"/>
+          <w:szCs w:val="24"/>
+        </w:rPr>
+        <w:t>example1.txt</w:t>
+      </w:r>
+      <w:r>
+        <w:rPr>
+          <w:sz w:val="24"/>
+          <w:szCs w:val="24"/>
+        </w:rPr>
+        <w:t xml:space="preserve"> and </w:t>
+      </w:r>
+      <w:r>
+        <w:rPr>
+          <w:rFonts w:ascii="Courier New" w:hAnsi="Courier New" w:cs="Courier New"/>
+          <w:sz w:val="24"/>
+          <w:szCs w:val="24"/>
+        </w:rPr>
+        <w:t>names1.txt</w:t>
+      </w:r>
+      <w:r>
+        <w:rPr>
+          <w:sz w:val="24"/>
+          <w:szCs w:val="24"/>
+        </w:rPr>
+        <w:t xml:space="preserve"> files in the distribution and invoking the program as “</w:t>
+      </w:r>
+      <w:r>
+        <w:rPr>
+          <w:rFonts w:ascii="Courier New" w:hAnsi="Courier New" w:cs="Courier New"/>
+          <w:sz w:val="24"/>
+          <w:szCs w:val="24"/>
+        </w:rPr>
+        <w:t>valet.exe –v imps –n names1.txt –s example1.txt</w:t>
+      </w:r>
+      <w:r>
+        <w:rPr>
+          <w:sz w:val="24"/>
+          <w:szCs w:val="24"/>
+        </w:rPr>
+        <w:t>”.</w:t>
+      </w:r>
     </w:p>
     <w:p>
       <w:pPr>
         <w:pStyle w:val="KeinLeerraum"/>
-        <w:jc w:val="both"/>
-        <w:rPr>
-          <w:sz w:val="24"/>
-          <w:szCs w:val="24"/>
-        </w:rPr>
-      </w:pPr>
-      <w:r>
-        <w:rPr>
-          <w:sz w:val="24"/>
-          <w:szCs w:val="24"/>
-        </w:rPr>
-        <w:t xml:space="preserve">You can reproduce this result with the valet program by using the </w:t>
-      </w:r>
-      <w:r>
-        <w:rPr>
-          <w:rFonts w:ascii="Courier New" w:hAnsi="Courier New" w:cs="Courier New"/>
-          <w:sz w:val="24"/>
-          <w:szCs w:val="24"/>
-        </w:rPr>
-        <w:t>example1.txt</w:t>
-      </w:r>
-      <w:r>
-        <w:rPr>
-          <w:sz w:val="24"/>
-          <w:szCs w:val="24"/>
-        </w:rPr>
-        <w:t xml:space="preserve"> and </w:t>
-      </w:r>
-      <w:r>
-        <w:rPr>
-          <w:rFonts w:ascii="Courier New" w:hAnsi="Courier New" w:cs="Courier New"/>
-          <w:sz w:val="24"/>
-          <w:szCs w:val="24"/>
-        </w:rPr>
-        <w:t>names1.txt</w:t>
-      </w:r>
-      <w:r>
-        <w:rPr>
-          <w:sz w:val="24"/>
-          <w:szCs w:val="24"/>
-        </w:rPr>
-        <w:t xml:space="preserve"> files in the distribution and invoking the program as “</w:t>
-      </w:r>
-      <w:r>
-        <w:rPr>
-          <w:rFonts w:ascii="Courier New" w:hAnsi="Courier New" w:cs="Courier New"/>
-          <w:sz w:val="24"/>
-          <w:szCs w:val="24"/>
-        </w:rPr>
-        <w:t>valet.exe –v imps –n names1.txt –s example1.txt</w:t>
-      </w:r>
-      <w:r>
-        <w:rPr>
-          <w:sz w:val="24"/>
-          <w:szCs w:val="24"/>
-        </w:rPr>
-        <w:t>”.</w:t>
-      </w:r>
+        <w:rPr>
+          <w:sz w:val="24"/>
+          <w:szCs w:val="24"/>
+        </w:rPr>
+      </w:pPr>
     </w:p>
     <w:p>
       <w:pPr>
-        <w:pStyle w:val="KeinLeerraum"/>
-        <w:rPr>
-          <w:sz w:val="24"/>
-          <w:szCs w:val="24"/>
-        </w:rPr>
-      </w:pPr>
-    </w:p>
-    <w:p>
-      <w:pPr>
         <w:pStyle w:val="berschrift2"/>
       </w:pPr>
-      <w:bookmarkStart w:id="8" w:name="_Toc433839984"/>
+      <w:bookmarkStart w:id="9" w:name="_Toc434237244"/>
       <w:r>
         <w:t>The Valet Score</w:t>
-      </w:r>
-      <w:bookmarkEnd w:id="8"/>
-    </w:p>
-    <w:p>
-      <w:pPr>
-        <w:pStyle w:val="KeinLeerraum"/>
-        <w:jc w:val="both"/>
-        <w:rPr>
-          <w:sz w:val="24"/>
-          <w:szCs w:val="24"/>
-        </w:rPr>
-      </w:pPr>
-      <w:r>
-        <w:rPr>
-          <w:sz w:val="24"/>
-          <w:szCs w:val="24"/>
-        </w:rPr>
-        <w:t>The Valet concept applies to Butler datum scoring, but also to other scoring forms.  I will first explain the concept using datum scoring.</w:t>
-      </w:r>
-    </w:p>
-    <w:p>
-      <w:pPr>
-        <w:pStyle w:val="KeinLeerraum"/>
-        <w:jc w:val="both"/>
-        <w:rPr>
-          <w:sz w:val="24"/>
-          <w:szCs w:val="24"/>
-        </w:rPr>
-      </w:pPr>
-    </w:p>
-    <w:p>
-      <w:pPr>
-        <w:pStyle w:val="KeinLeerraum"/>
-        <w:jc w:val="both"/>
-        <w:rPr>
-          <w:sz w:val="24"/>
-          <w:szCs w:val="24"/>
-        </w:rPr>
-      </w:pPr>
-      <w:r>
-        <w:rPr>
-          <w:sz w:val="24"/>
-          <w:szCs w:val="24"/>
-        </w:rPr>
-        <w:t>How do we separate the bidding from the play/defense, looking only at the results?  The key is to imagine that you bid to your actual contract, but then you are called away and replaced by an average decla</w:t>
-      </w:r>
-      <w:r>
-        <w:rPr>
-          <w:sz w:val="24"/>
-          <w:szCs w:val="24"/>
-        </w:rPr>
-        <w:t>rer of your chosen denomination</w:t>
-      </w:r>
-      <w:r>
-        <w:rPr>
-          <w:sz w:val="24"/>
-          <w:szCs w:val="24"/>
-        </w:rPr>
-        <w:t xml:space="preserve"> (notrump, spades etc.) who plays on your behalf.  In fact you are replaced by all the declarers playing in your denomination </w:t>
-      </w:r>
-      <w:r>
-        <w:rPr>
-          <w:sz w:val="24"/>
-          <w:szCs w:val="24"/>
-        </w:rPr>
-        <w:t xml:space="preserve">from your side </w:t>
-      </w:r>
-      <w:r>
-        <w:rPr>
-          <w:sz w:val="24"/>
-          <w:szCs w:val="24"/>
-        </w:rPr>
-        <w:t>(let’s call it notrump for example), one after the other, and you get the average of their results.</w:t>
-      </w:r>
-      <w:r>
-        <w:rPr>
-          <w:sz w:val="24"/>
-          <w:szCs w:val="24"/>
-        </w:rPr>
-        <w:t xml:space="preserve">  It turns out to be mathematically convenient to include yourself as one of these declarers, as some things that ought to come out to zero on average really behave in this way then.</w:t>
-      </w:r>
-    </w:p>
-    <w:p>
-      <w:pPr>
-        <w:pStyle w:val="KeinLeerraum"/>
-        <w:jc w:val="both"/>
-        <w:rPr>
-          <w:sz w:val="24"/>
-          <w:szCs w:val="24"/>
-        </w:rPr>
-      </w:pPr>
-    </w:p>
-    <w:p>
-      <w:pPr>
-        <w:pStyle w:val="KeinLeerraum"/>
-        <w:jc w:val="both"/>
-        <w:rPr>
-          <w:sz w:val="24"/>
-          <w:szCs w:val="24"/>
-        </w:rPr>
-      </w:pPr>
-      <w:r>
-        <w:rPr>
-          <w:sz w:val="24"/>
-          <w:szCs w:val="24"/>
-        </w:rPr>
-        <w:t xml:space="preserve">If all these </w:t>
-      </w:r>
-      <w:r>
-        <w:rPr>
-          <w:sz w:val="24"/>
-          <w:szCs w:val="24"/>
-        </w:rPr>
-        <w:t>notrump declarers get better results than the datum score, then you would think that you’ve bid to a superior contract.  The difference between this average result and the datum score is your bidding score, and whatever is left between your bidding score and your Butler score is your play score.</w:t>
-      </w:r>
-    </w:p>
-    <w:p>
-      <w:pPr>
-        <w:pStyle w:val="KeinLeerraum"/>
-        <w:jc w:val="both"/>
-        <w:rPr>
-          <w:sz w:val="24"/>
-          <w:szCs w:val="24"/>
-        </w:rPr>
-      </w:pPr>
-    </w:p>
-    <w:p>
-      <w:pPr>
-        <w:pStyle w:val="KeinLeerraum"/>
-        <w:jc w:val="both"/>
-        <w:rPr>
-          <w:sz w:val="24"/>
-          <w:szCs w:val="24"/>
-        </w:rPr>
-      </w:pPr>
-      <w:r>
-        <w:rPr>
-          <w:sz w:val="24"/>
-          <w:szCs w:val="24"/>
-        </w:rPr>
-        <w:t>The defenders get the opposite of your bidding score as their bidding score, and the opposite of your play score as their defense score.  This may not be fair in a particular case, but it is no more unfair than the actual score or the Butler score.</w:t>
-      </w:r>
-    </w:p>
-    <w:p>
-      <w:pPr>
-        <w:pStyle w:val="KeinLeerraum"/>
-        <w:jc w:val="both"/>
-        <w:rPr>
-          <w:sz w:val="24"/>
-          <w:szCs w:val="24"/>
-        </w:rPr>
-      </w:pPr>
-    </w:p>
-    <w:p>
-      <w:pPr>
-        <w:pStyle w:val="KeinLeerraum"/>
-        <w:jc w:val="both"/>
-        <w:rPr>
-          <w:sz w:val="24"/>
-          <w:szCs w:val="24"/>
-        </w:rPr>
-      </w:pPr>
-      <w:r>
-        <w:rPr>
-          <w:sz w:val="24"/>
-          <w:szCs w:val="24"/>
-        </w:rPr>
-        <w:t xml:space="preserve">In order to get enough data, we take all the notrump declarers, even the ones who played at a different level than you.  If you bid game, we still include those declarers who played in one notrump.  You might say that the one-notrump declarer could play differently than the three-notrump declarer, and you would be right.  </w:t>
-      </w:r>
-      <w:r>
-        <w:rPr>
-          <w:sz w:val="24"/>
-          <w:szCs w:val="24"/>
-        </w:rPr>
-        <w:t>But we do need enough data points, and many hands are played the same no matter what, including our slam hand above.</w:t>
-      </w:r>
-    </w:p>
-    <w:p>
-      <w:pPr>
-        <w:pStyle w:val="KeinLeerraum"/>
-        <w:jc w:val="both"/>
-        <w:rPr>
-          <w:sz w:val="24"/>
-          <w:szCs w:val="24"/>
-        </w:rPr>
-      </w:pPr>
-    </w:p>
-    <w:p>
-      <w:pPr>
-        <w:pStyle w:val="KeinLeerraum"/>
-        <w:jc w:val="both"/>
-        <w:rPr>
-          <w:sz w:val="24"/>
-          <w:szCs w:val="24"/>
-        </w:rPr>
-      </w:pPr>
-      <w:r>
-        <w:rPr>
-          <w:sz w:val="24"/>
-          <w:szCs w:val="24"/>
-        </w:rPr>
-        <w:t>We only consider the declarers who played in your denomination from your side.  If you sat North and protected your king, while the South players were vulnerable to a lead through that king, then rest assured that you will get a good bidding score.</w:t>
-      </w:r>
-    </w:p>
-    <w:p>
-      <w:pPr>
-        <w:pStyle w:val="KeinLeerraum"/>
-        <w:jc w:val="both"/>
-        <w:rPr>
-          <w:sz w:val="24"/>
-          <w:szCs w:val="24"/>
-        </w:rPr>
-      </w:pPr>
-    </w:p>
-    <w:p>
-      <w:pPr>
-        <w:pStyle w:val="KeinLeerraum"/>
-        <w:jc w:val="both"/>
-        <w:rPr>
-          <w:sz w:val="24"/>
-          <w:szCs w:val="24"/>
-        </w:rPr>
-      </w:pPr>
-      <w:r>
-        <w:rPr>
-          <w:sz w:val="24"/>
-          <w:szCs w:val="24"/>
-        </w:rPr>
-        <w:t xml:space="preserve">Let us imagine that you bid to 3NT on some hand, and three declarers bid 3NT, two of them </w:t>
-      </w:r>
-      <w:r>
-        <w:rPr>
-          <w:sz w:val="24"/>
-          <w:szCs w:val="24"/>
-        </w:rPr>
-        <w:t xml:space="preserve">(perhaps including yourself) </w:t>
-      </w:r>
-      <w:r>
-        <w:rPr>
-          <w:sz w:val="24"/>
-          <w:szCs w:val="24"/>
-        </w:rPr>
-        <w:t xml:space="preserve">making 9 and 1 making 8 tricks.  There were also three </w:t>
-      </w:r>
-      <w:r>
-        <w:rPr>
-          <w:sz w:val="24"/>
-          <w:szCs w:val="24"/>
-        </w:rPr>
-        <w:lastRenderedPageBreak/>
-        <w:t>declarers bidding 1NT, two of them making 9 and 1 making 8 tricks.  We would then give you the score for being in 3NT making 9 tricks 3 times and making 8 tricks 3 times in 3NT.  Even though one declarer made 8 tricks in 1NT, we still apply his result to your 3NT contract, and you are penalized for his play</w:t>
-      </w:r>
-      <w:r>
-        <w:rPr>
-          <w:sz w:val="24"/>
-          <w:szCs w:val="24"/>
-        </w:rPr>
-        <w:t xml:space="preserve"> – tough luck.</w:t>
-      </w:r>
-    </w:p>
-    <w:p>
-      <w:pPr>
-        <w:pStyle w:val="KeinLeerraum"/>
-        <w:jc w:val="both"/>
-        <w:rPr>
-          <w:sz w:val="24"/>
-          <w:szCs w:val="24"/>
-        </w:rPr>
-      </w:pPr>
-    </w:p>
-    <w:p>
-      <w:pPr>
-        <w:pStyle w:val="KeinLeerraum"/>
-        <w:jc w:val="both"/>
-        <w:rPr>
-          <w:sz w:val="24"/>
-          <w:szCs w:val="24"/>
-        </w:rPr>
-      </w:pPr>
-      <w:r>
-        <w:rPr>
-          <w:sz w:val="24"/>
-          <w:szCs w:val="24"/>
-        </w:rPr>
-        <w:t>The above enables us to split the Butler score into two components:  Bidding and play/defense.  Can we go even further and grade the opening lead separately from the rest of the defense?  You will be unsurprised to hear that the answer is a qualified “yes”.</w:t>
-      </w:r>
-    </w:p>
-    <w:p>
-      <w:pPr>
-        <w:pStyle w:val="KeinLeerraum"/>
-        <w:jc w:val="both"/>
-        <w:rPr>
-          <w:sz w:val="24"/>
-          <w:szCs w:val="24"/>
-        </w:rPr>
-      </w:pPr>
-    </w:p>
-    <w:p>
-      <w:pPr>
-        <w:pStyle w:val="KeinLeerraum"/>
-        <w:jc w:val="both"/>
-        <w:rPr>
-          <w:sz w:val="24"/>
-          <w:szCs w:val="24"/>
-        </w:rPr>
-      </w:pPr>
-      <w:r>
-        <w:rPr>
-          <w:sz w:val="24"/>
-          <w:szCs w:val="24"/>
-        </w:rPr>
-        <w:t>We are now starting to slice the data rather finely, and we are not going to consider individual cards of a suit separately.  It may we that you brilliantly led an unsupported queen, squashing declarer stiff jack.  The pleasure will have to be its own reward.</w:t>
-      </w:r>
-    </w:p>
-    <w:p>
-      <w:pPr>
-        <w:pStyle w:val="KeinLeerraum"/>
-        <w:jc w:val="both"/>
-        <w:rPr>
-          <w:sz w:val="24"/>
-          <w:szCs w:val="24"/>
-        </w:rPr>
-      </w:pPr>
-    </w:p>
-    <w:p>
-      <w:pPr>
-        <w:pStyle w:val="KeinLeerraum"/>
-        <w:jc w:val="both"/>
-        <w:rPr>
-          <w:sz w:val="24"/>
-          <w:szCs w:val="24"/>
-        </w:rPr>
-      </w:pPr>
-      <w:r>
-        <w:rPr>
-          <w:sz w:val="24"/>
-          <w:szCs w:val="24"/>
-        </w:rPr>
-        <w:t xml:space="preserve">We are going to look at all the pairs </w:t>
-      </w:r>
-      <w:r>
-        <w:rPr>
-          <w:sz w:val="24"/>
-          <w:szCs w:val="24"/>
-        </w:rPr>
-        <w:t>who were on lead against a contract in your denomination (notrump).  We already know the average score that all these opening leaders achieved against notrump, as this is the opposite of the bidding score that we assigned to you above.  We are now going to use the same principle and to calculate the same type of score, but only against the opening leaders who led the suit that you were faced with (call it clubs).</w:t>
-      </w:r>
-    </w:p>
-    <w:p>
-      <w:pPr>
-        <w:pStyle w:val="KeinLeerraum"/>
-        <w:jc w:val="both"/>
-        <w:rPr>
-          <w:sz w:val="24"/>
-          <w:szCs w:val="24"/>
-        </w:rPr>
-      </w:pPr>
-    </w:p>
-    <w:p>
-      <w:pPr>
-        <w:pStyle w:val="KeinLeerraum"/>
-        <w:jc w:val="both"/>
-        <w:rPr>
-          <w:sz w:val="24"/>
-          <w:szCs w:val="24"/>
-        </w:rPr>
-      </w:pPr>
-      <w:r>
-        <w:rPr>
-          <w:sz w:val="24"/>
-          <w:szCs w:val="24"/>
-        </w:rPr>
-        <w:t>Once we have this score, we are going to compare it to the total bidding score.  If the average club leader did better than his bidding score, then this is considered to be due to his club lead.  Whatever is left of his defense score is then his subsequent-defense score.</w:t>
-      </w:r>
-    </w:p>
-    <w:p>
-      <w:pPr>
-        <w:pStyle w:val="KeinLeerraum"/>
-        <w:jc w:val="both"/>
-        <w:rPr>
-          <w:sz w:val="24"/>
-          <w:szCs w:val="24"/>
-        </w:rPr>
-      </w:pPr>
-    </w:p>
-    <w:p>
-      <w:pPr>
-        <w:pStyle w:val="berschrift2"/>
-      </w:pPr>
-      <w:bookmarkStart w:id="9" w:name="_Toc433839985"/>
-      <w:r>
-        <w:t>Scoring Forms</w:t>
       </w:r>
       <w:bookmarkEnd w:id="9"/>
     </w:p>
@@ -7090,7 +6895,7 @@
           <w:sz w:val="24"/>
           <w:szCs w:val="24"/>
         </w:rPr>
-        <w:t>If we are using datum scoring, then each comparison is made by first calculating an average score over the universe of opponents that we are considering.  For example, if we let all the notrump declarers play for you, then we take their average score as the datum.  We then compare each of these scores that these declarers would have achieved for you convert it into IMPs against this notrump datum, and then in the end we average over the declarers.</w:t>
+        <w:t>The Valet concept applies to Butler datum scoring, but also to other scoring forms.  I will first explain the concept using datum scoring.</w:t>
       </w:r>
     </w:p>
     <w:p>
@@ -7117,7 +6922,56 @@
           <w:sz w:val="24"/>
           <w:szCs w:val="24"/>
         </w:rPr>
-        <w:t>It is also possible to use IAF scoring.  In this case we compare each of the declarers to each of the opponents separately, convert each score into IMPs, and then average these.</w:t>
+        <w:t>How do we separate the bidding from the play/defense, looking only at the results?  The key is to imagine that you bid to your actual contract, but then you are called away and replaced by an average decla</w:t>
+      </w:r>
+      <w:r>
+        <w:rPr>
+          <w:sz w:val="24"/>
+          <w:szCs w:val="24"/>
+        </w:rPr>
+        <w:t>rer of your chosen denomination</w:t>
+      </w:r>
+      <w:r>
+        <w:rPr>
+          <w:sz w:val="24"/>
+          <w:szCs w:val="24"/>
+        </w:rPr>
+        <w:t xml:space="preserve"> (notrump, spades etc.) who plays on your behalf.  In fact you are replaced by all the declarers playing in your denomination </w:t>
+      </w:r>
+      <w:r>
+        <w:rPr>
+          <w:sz w:val="24"/>
+          <w:szCs w:val="24"/>
+        </w:rPr>
+        <w:t xml:space="preserve">from your side </w:t>
+      </w:r>
+      <w:r>
+        <w:rPr>
+          <w:sz w:val="24"/>
+          <w:szCs w:val="24"/>
+        </w:rPr>
+        <w:t>(let’s call it notrump for example), one after the other, and you get the average of their results.</w:t>
+      </w:r>
+      <w:r>
+        <w:rPr>
+          <w:sz w:val="24"/>
+          <w:szCs w:val="24"/>
+        </w:rPr>
+        <w:t xml:space="preserve">  It turns out to be mathematically convenient to include yourself as one of these declarers, as some things that ought to come out to zero on average really </w:t>
+      </w:r>
+      <w:r>
+        <w:rPr>
+          <w:sz w:val="24"/>
+          <w:szCs w:val="24"/>
+        </w:rPr>
+        <w:t xml:space="preserve">do </w:t>
+      </w:r>
+      <w:r>
+        <w:rPr>
+          <w:sz w:val="24"/>
+          <w:szCs w:val="24"/>
+        </w:rPr>
+        <w:t>behave in this way then.</w:t>
       </w:r>
     </w:p>
     <w:p>
@@ -7144,7 +6998,14 @@
           <w:sz w:val="24"/>
           <w:szCs w:val="24"/>
         </w:rPr>
-        <w:t>Personally I think that IAF scoring is the only valid choice.  With datum scoring it often happens that an allocation into bidding and play produces a small, but non-zero value for a component that really “should” be zero.  It’s a bit more work for the computer and for the programmer, but so be it.</w:t>
+        <w:t xml:space="preserve">If all these </w:t>
+      </w:r>
+      <w:r>
+        <w:rPr>
+          <w:sz w:val="24"/>
+          <w:szCs w:val="24"/>
+        </w:rPr>
+        <w:t>notrump declarers get better results than the datum score, then you would think that you’ve bid to a superior contract.  The difference between this average result and the datum score is your bidding score, and whatever is left between your bidding score and your Butler score is your play score.</w:t>
       </w:r>
     </w:p>
     <w:p>
@@ -7171,7 +7032,7 @@
           <w:sz w:val="24"/>
           <w:szCs w:val="24"/>
         </w:rPr>
-        <w:t>It is also possible to use matchpoint scoring!  This means that we can also decompose a matchpoint tournament into bidding, play, lead and defense components.  Matchpoints are slightly different in that they are not additive.  At IMPs it is reasonable to think of the Butler or Valet score as the sum of a number of components.  At matchpoints it is an average.</w:t>
+        <w:t>The defenders get the opposite of your bidding score as their bidding score, and the opposite of your play score as their defense score.  This may not be fair in a particular case, but it is no more unfair than the actual score or the Butler score.</w:t>
       </w:r>
     </w:p>
     <w:p>
@@ -7198,15 +7059,28 @@
           <w:sz w:val="24"/>
           <w:szCs w:val="24"/>
         </w:rPr>
-        <w:lastRenderedPageBreak/>
-        <w:t>For example, say that you get a 60% score on your board.  You actually bid to a contract that the average declarer would have played for 70%</w:t>
-      </w:r>
-      <w:r>
-        <w:rPr>
-          <w:sz w:val="24"/>
-          <w:szCs w:val="24"/>
-        </w:rPr>
-        <w:t>, so your bidding score is 70%.  We would like the average of your bidding and play score to be 60%, so this must mean that your play was only worth 50%.  In general your play score is twice your overall IAF score, minus your bidding score (here: twice 60% minus 70% equals 50%).</w:t>
+        <w:t xml:space="preserve">In order to get enough data, we take all the notrump declarers, even the ones who played at a different level than you.  If you bid game, we still include those declarers who played in one notrump.  You might say that the one-notrump declarer could play differently than the three-notrump declarer, and you would be right.  </w:t>
+      </w:r>
+      <w:r>
+        <w:rPr>
+          <w:sz w:val="24"/>
+          <w:szCs w:val="24"/>
+        </w:rPr>
+        <w:t>But we do need enough data points, and many hands are played the same</w:t>
+      </w:r>
+      <w:r>
+        <w:rPr>
+          <w:sz w:val="24"/>
+          <w:szCs w:val="24"/>
+        </w:rPr>
+        <w:t xml:space="preserve"> way</w:t>
+      </w:r>
+      <w:r>
+        <w:rPr>
+          <w:sz w:val="24"/>
+          <w:szCs w:val="24"/>
+        </w:rPr>
+        <w:t xml:space="preserve"> no matter what, including our slam hand above.</w:t>
       </w:r>
     </w:p>
     <w:p>
@@ -7233,7 +7107,21 @@
           <w:sz w:val="24"/>
           <w:szCs w:val="24"/>
         </w:rPr>
-        <w:t>There is actually no particular reason that your matchpoint score should be the average of the two.  Implicitly we are saying that the two disciplines are equally important.  But it as an intuitively pleasing choice.</w:t>
+        <w:t xml:space="preserve">We only consider the declarers who played in your denomination from your side.  If you sat North and protected your king, while the South players were vulnerable to a lead through that king, then rest assured that you will </w:t>
+      </w:r>
+      <w:r>
+        <w:rPr>
+          <w:sz w:val="24"/>
+          <w:szCs w:val="24"/>
+        </w:rPr>
+        <w:t xml:space="preserve">normally </w:t>
+      </w:r>
+      <w:r>
+        <w:rPr>
+          <w:sz w:val="24"/>
+          <w:szCs w:val="24"/>
+        </w:rPr>
+        <w:t>get a good bidding score.</w:t>
       </w:r>
     </w:p>
     <w:p>
@@ -7260,12 +7148,35 @@
           <w:sz w:val="24"/>
           <w:szCs w:val="24"/>
         </w:rPr>
-        <w:t>In extreme cases it is possible for the play score on a single hand to be less than 0% or more than 100%!  This will even out over enough hands, though.</w:t>
+        <w:lastRenderedPageBreak/>
+        <w:t xml:space="preserve">Let us imagine that you bid to 3NT on some hand, and three declarers bid 3NT, two of them </w:t>
+      </w:r>
+      <w:r>
+        <w:rPr>
+          <w:sz w:val="24"/>
+          <w:szCs w:val="24"/>
+        </w:rPr>
+        <w:t xml:space="preserve">(perhaps including yourself) </w:t>
+      </w:r>
+      <w:r>
+        <w:rPr>
+          <w:sz w:val="24"/>
+          <w:szCs w:val="24"/>
+        </w:rPr>
+        <w:t>making 9 and 1 making 8 tricks.  There were also three declarers bidding 1NT, two of them making 9 and 1 making 8 tricks.  We would then give you the score for being in 3NT making 9 tricks 3 times and making 8 tricks 3 times in 3NT.  Even though one declarer made 8 tricks in 1NT, we still apply his result to your 3NT contract, and you are penalized for his play</w:t>
+      </w:r>
+      <w:r>
+        <w:rPr>
+          <w:sz w:val="24"/>
+          <w:szCs w:val="24"/>
+        </w:rPr>
+        <w:t xml:space="preserve"> – tough luck.</w:t>
       </w:r>
     </w:p>
     <w:p>
       <w:pPr>
         <w:pStyle w:val="KeinLeerraum"/>
+        <w:jc w:val="both"/>
         <w:rPr>
           <w:sz w:val="24"/>
           <w:szCs w:val="24"/>
@@ -7274,11 +7185,175 @@
     </w:p>
     <w:p>
       <w:pPr>
+        <w:pStyle w:val="KeinLeerraum"/>
+        <w:jc w:val="both"/>
+        <w:rPr>
+          <w:sz w:val="24"/>
+          <w:szCs w:val="24"/>
+        </w:rPr>
+      </w:pPr>
+      <w:r>
+        <w:rPr>
+          <w:sz w:val="24"/>
+          <w:szCs w:val="24"/>
+        </w:rPr>
+        <w:t>The above enables us to split the Butler score into two components:  Bidding and play/defense.  Can we go even further and grade the opening lead separately from the rest of the defense?  You will be unsurprised to hear that the answer is a qualified “yes”.</w:t>
+      </w:r>
+      <w:r>
+        <w:rPr>
+          <w:sz w:val="24"/>
+          <w:szCs w:val="24"/>
+        </w:rPr>
+        <w:t xml:space="preserve">  Maybe in a later version we’ll distinguish between spot cards and honors, at least.</w:t>
+      </w:r>
+    </w:p>
+    <w:p>
+      <w:pPr>
+        <w:pStyle w:val="KeinLeerraum"/>
+        <w:jc w:val="both"/>
+        <w:rPr>
+          <w:sz w:val="24"/>
+          <w:szCs w:val="24"/>
+        </w:rPr>
+      </w:pPr>
+    </w:p>
+    <w:p>
+      <w:pPr>
+        <w:pStyle w:val="KeinLeerraum"/>
+        <w:jc w:val="both"/>
+        <w:rPr>
+          <w:sz w:val="24"/>
+          <w:szCs w:val="24"/>
+        </w:rPr>
+      </w:pPr>
+      <w:r>
+        <w:rPr>
+          <w:sz w:val="24"/>
+          <w:szCs w:val="24"/>
+        </w:rPr>
+        <w:t>We are now starting to slice the data rather finely, and we are not going to consider individual cards</w:t>
+      </w:r>
+      <w:r>
+        <w:rPr>
+          <w:sz w:val="24"/>
+          <w:szCs w:val="24"/>
+        </w:rPr>
+        <w:t xml:space="preserve"> of a suit separately.  It may b</w:t>
+      </w:r>
+      <w:r>
+        <w:rPr>
+          <w:sz w:val="24"/>
+          <w:szCs w:val="24"/>
+        </w:rPr>
+        <w:t>e that you brilliantly led an unsupported queen, squashing declarer</w:t>
+      </w:r>
+      <w:r>
+        <w:rPr>
+          <w:sz w:val="24"/>
+          <w:szCs w:val="24"/>
+        </w:rPr>
+        <w:t>’s</w:t>
+      </w:r>
+      <w:r>
+        <w:rPr>
+          <w:sz w:val="24"/>
+          <w:szCs w:val="24"/>
+        </w:rPr>
+        <w:t xml:space="preserve"> stiff jack.  The pleasure will have to be its own reward.</w:t>
+      </w:r>
+    </w:p>
+    <w:p>
+      <w:pPr>
+        <w:pStyle w:val="KeinLeerraum"/>
+        <w:jc w:val="both"/>
+        <w:rPr>
+          <w:sz w:val="24"/>
+          <w:szCs w:val="24"/>
+        </w:rPr>
+      </w:pPr>
+    </w:p>
+    <w:p>
+      <w:pPr>
+        <w:pStyle w:val="KeinLeerraum"/>
+        <w:jc w:val="both"/>
+        <w:rPr>
+          <w:sz w:val="24"/>
+          <w:szCs w:val="24"/>
+        </w:rPr>
+      </w:pPr>
+      <w:r>
+        <w:rPr>
+          <w:sz w:val="24"/>
+          <w:szCs w:val="24"/>
+        </w:rPr>
+        <w:t xml:space="preserve">We are going to look at all the pairs </w:t>
+      </w:r>
+      <w:r>
+        <w:rPr>
+          <w:sz w:val="24"/>
+          <w:szCs w:val="24"/>
+        </w:rPr>
+        <w:t>who were on lead against a contract in your denomination</w:t>
+      </w:r>
+      <w:r>
+        <w:rPr>
+          <w:sz w:val="24"/>
+          <w:szCs w:val="24"/>
+        </w:rPr>
+        <w:t xml:space="preserve"> from your side</w:t>
+      </w:r>
+      <w:r>
+        <w:rPr>
+          <w:sz w:val="24"/>
+          <w:szCs w:val="24"/>
+        </w:rPr>
+        <w:t xml:space="preserve"> (notrump).  We already know the average score that all these opening leaders achieved against notrump, as this is the opposite of the bidding score that we assigned to you above.  We are now going to use the same principle and to calculate the same type of score, but only against the opening leaders who led the suit that you were faced with (call it clubs).</w:t>
+      </w:r>
+    </w:p>
+    <w:p>
+      <w:pPr>
+        <w:pStyle w:val="KeinLeerraum"/>
+        <w:jc w:val="both"/>
+        <w:rPr>
+          <w:sz w:val="24"/>
+          <w:szCs w:val="24"/>
+        </w:rPr>
+      </w:pPr>
+    </w:p>
+    <w:p>
+      <w:pPr>
+        <w:pStyle w:val="KeinLeerraum"/>
+        <w:jc w:val="both"/>
+        <w:rPr>
+          <w:sz w:val="24"/>
+          <w:szCs w:val="24"/>
+        </w:rPr>
+      </w:pPr>
+      <w:r>
+        <w:rPr>
+          <w:sz w:val="24"/>
+          <w:szCs w:val="24"/>
+        </w:rPr>
+        <w:t>Once we have this score, we are going to compare it to the total bidding score.  If the average club leader did better than his bidding score, then this is considered to be due to his club lead.  Whatever is left of his defense score is then his subsequent-defense score.</w:t>
+      </w:r>
+    </w:p>
+    <w:p>
+      <w:pPr>
+        <w:pStyle w:val="KeinLeerraum"/>
+        <w:jc w:val="both"/>
+        <w:rPr>
+          <w:sz w:val="24"/>
+          <w:szCs w:val="24"/>
+        </w:rPr>
+      </w:pPr>
+    </w:p>
+    <w:p>
+      <w:pPr>
         <w:pStyle w:val="berschrift2"/>
       </w:pPr>
-      <w:bookmarkStart w:id="10" w:name="_Toc433839986"/>
-      <w:r>
-        <w:t>Examples</w:t>
+      <w:bookmarkStart w:id="10" w:name="_Toc434237245"/>
+      <w:r>
+        <w:t>Scoring Forms</w:t>
       </w:r>
       <w:bookmarkEnd w:id="10"/>
     </w:p>
@@ -7296,28 +7371,35 @@
           <w:sz w:val="24"/>
           <w:szCs w:val="24"/>
         </w:rPr>
-        <w:t>Let’s go back to our slam hand and look at the declarer who scored +1430 for bidding and making the heart slam.</w:t>
-      </w:r>
-      <w:r>
-        <w:rPr>
-          <w:sz w:val="24"/>
-          <w:szCs w:val="24"/>
-        </w:rPr>
-        <w:t xml:space="preserve">  We are only going to consider the 15 declarers who played in hearts from South.  Every last one of them made exactly 12 tricks.  So your average score over all declarers </w:t>
-      </w:r>
-      <w:r>
-        <w:rPr>
-          <w:sz w:val="24"/>
-          <w:szCs w:val="24"/>
-        </w:rPr>
-        <w:t xml:space="preserve">(including yourself) </w:t>
-      </w:r>
-      <w:r>
-        <w:rPr>
-          <w:sz w:val="24"/>
-          <w:szCs w:val="24"/>
-        </w:rPr>
-        <w:t>is also +1430.  Some of the others played in game, but you still get +1430 for their 12 tricks as we apply their tricks to your contract.</w:t>
+        <w:t>If we are using datum scoring, then each comparison is made by first calculating an average score over the universe of opponents that we are considering.  For example, if we let all the notrump declarers play for you, then we take their average score as the datum</w:t>
+      </w:r>
+      <w:r>
+        <w:rPr>
+          <w:sz w:val="24"/>
+          <w:szCs w:val="24"/>
+        </w:rPr>
+        <w:t>.  We then compare each of the</w:t>
+      </w:r>
+      <w:r>
+        <w:rPr>
+          <w:sz w:val="24"/>
+          <w:szCs w:val="24"/>
+        </w:rPr>
+        <w:t xml:space="preserve"> scores that these declarers would have achieved for you</w:t>
+      </w:r>
+      <w:r>
+        <w:rPr>
+          <w:sz w:val="24"/>
+          <w:szCs w:val="24"/>
+        </w:rPr>
+        <w:t>,</w:t>
+      </w:r>
+      <w:r>
+        <w:rPr>
+          <w:sz w:val="24"/>
+          <w:szCs w:val="24"/>
+        </w:rPr>
+        <w:t xml:space="preserve"> convert it into IMPs against this notrump datum, and in the end we average over the declarers.</w:t>
       </w:r>
     </w:p>
     <w:p>
@@ -7344,56 +7426,7 @@
           <w:sz w:val="24"/>
           <w:szCs w:val="24"/>
         </w:rPr>
-        <w:t>Recal</w:t>
-      </w:r>
-      <w:r>
-        <w:rPr>
-          <w:sz w:val="24"/>
-          <w:szCs w:val="24"/>
-        </w:rPr>
-        <w:t>l that your +1430 was worth +</w:t>
-      </w:r>
-      <w:r>
-        <w:rPr>
-          <w:sz w:val="24"/>
-          <w:szCs w:val="24"/>
-        </w:rPr>
-        <w:t>10 datum IMPs (and +7.95</w:t>
-      </w:r>
-      <w:r>
-        <w:rPr>
-          <w:sz w:val="24"/>
-          <w:szCs w:val="24"/>
-        </w:rPr>
-        <w:t xml:space="preserve"> </w:t>
-      </w:r>
-      <w:r>
-        <w:rPr>
-          <w:sz w:val="24"/>
-          <w:szCs w:val="24"/>
-        </w:rPr>
-        <w:t xml:space="preserve">IAF </w:t>
-      </w:r>
-      <w:r>
-        <w:rPr>
-          <w:sz w:val="24"/>
-          <w:szCs w:val="24"/>
-        </w:rPr>
-        <w:t>IMPs</w:t>
-      </w:r>
-      <w:r>
-        <w:rPr>
-          <w:sz w:val="24"/>
-          <w:szCs w:val="24"/>
-        </w:rPr>
-        <w:t>)</w:t>
-      </w:r>
-      <w:r>
-        <w:rPr>
-          <w:sz w:val="24"/>
-          <w:szCs w:val="24"/>
-        </w:rPr>
-        <w:t xml:space="preserve"> overall.</w:t>
+        <w:t>It is also possible to use IAF scoring.  In this case we compare each of the declarers to each of the opponents separately, convert each score into IMPs, and then average these.</w:t>
       </w:r>
     </w:p>
     <w:p>
@@ -7420,7 +7453,7 @@
           <w:sz w:val="24"/>
           <w:szCs w:val="24"/>
         </w:rPr>
-        <w:t>We are now going to score this synthetic score against the datum.  Of course this yields the same result as your actual +1430 score, i.e. +10 datum IMPs.  So your bidding score is +10 and your play score is 0 IMPs.  This makes sense.  You didn’t outplay anybody, but you did bid to the right contract.</w:t>
+        <w:t>Personally I think that IAF scoring is the only valid choice.  With datum scoring it often happens that an allocation into bidding and play produces a small, but non-zero value for a component that really “should” be zero.  It’s a bit more work for the computer and for the programmer, but so be it.</w:t>
       </w:r>
     </w:p>
     <w:p>
@@ -7447,7 +7480,15 @@
           <w:sz w:val="24"/>
           <w:szCs w:val="24"/>
         </w:rPr>
-        <w:t>It turns out to be the same for the ones staying in 4 hearts – zero play score.</w:t>
+        <w:t xml:space="preserve">It is also possible to use matchpoint scoring!  This means that we can also decompose a matchpoint tournament into bidding, play, lead and defense components.  Matchpoints are slightly different in that they are not additive.  At IMPs it is reasonable to think of the </w:t>
+      </w:r>
+      <w:r>
+        <w:rPr>
+          <w:sz w:val="24"/>
+          <w:szCs w:val="24"/>
+        </w:rPr>
+        <w:lastRenderedPageBreak/>
+        <w:t>Butler or Valet score as the sum of a number of components.  At matchpoints it is an average.</w:t>
       </w:r>
     </w:p>
     <w:p>
@@ -7474,14 +7515,21 @@
           <w:sz w:val="24"/>
           <w:szCs w:val="24"/>
         </w:rPr>
-        <w:t>Let us look at the single declarer who played in 4NT making only 11 tricks.</w:t>
-      </w:r>
-      <w:r>
-        <w:rPr>
-          <w:sz w:val="24"/>
-          <w:szCs w:val="24"/>
-        </w:rPr>
-        <w:t xml:space="preserve">  There were 2 notrump declarers, one making 11 and one making 12.  The scores against the datum were -8 and -7 IMPs, respectively, so the average score was -7.5 IMPs.  This is the bidding score for both declarers.  The one who made 12 tricks gets +0.5 IMPs and the one who made only 11 tricks gets -0.5 IMPs for declarer play.</w:t>
+        <w:t>For example, say that you get a 60% score on your board.  You actually bid to a contract that the average declarer would have played for 70%</w:t>
+      </w:r>
+      <w:r>
+        <w:rPr>
+          <w:sz w:val="24"/>
+          <w:szCs w:val="24"/>
+        </w:rPr>
+        <w:t>, so your bidding score is 70%.  We would like the average of your bidding and play score to be 60%, so this must mean that your play was only worth 50%.  In general your play score is twice your overall IAF score, minus your bidding score (here: twice 60% minus 70% equals 50%).</w:t>
+      </w:r>
+      <w:r>
+        <w:rPr>
+          <w:sz w:val="24"/>
+          <w:szCs w:val="24"/>
+        </w:rPr>
+        <w:t xml:space="preserve">  As Thorvald points out, it is easier to think of MPs as IMPs that are constained to +1, 0 and -1.</w:t>
       </w:r>
     </w:p>
     <w:p>
@@ -7508,7 +7556,7 @@
           <w:sz w:val="24"/>
           <w:szCs w:val="24"/>
         </w:rPr>
-        <w:t>You might say that the overwhelming number of declarers made 12 overall, but most of them were not in notrump, and we can’t consider that.  It is also clear that you want to be in hearts in this particular case.</w:t>
+        <w:t>There is actually no particular reason that your matchpoint score should be the average of the two.  Implicitly we are saying that the two disciplines are equally important.  But it as an intuitively pleasing choice.</w:t>
       </w:r>
     </w:p>
     <w:p>
@@ -7535,34 +7583,12 @@
           <w:sz w:val="24"/>
           <w:szCs w:val="24"/>
         </w:rPr>
-        <w:t>In IAF terms it comes out slightly differently, of course.  The +1460 pair gets</w:t>
-      </w:r>
-      <w:r>
-        <w:rPr>
-          <w:sz w:val="24"/>
-          <w:szCs w:val="24"/>
-        </w:rPr>
-        <w:t xml:space="preserve"> +8.43 IMPs consisting of + 8.05 bidding IMPs and +0.38</w:t>
-      </w:r>
-      <w:r>
-        <w:rPr>
-          <w:sz w:val="24"/>
-          <w:szCs w:val="24"/>
-        </w:rPr>
-        <w:t xml:space="preserve"> play IMPs.  In general it comes out as shown below.</w:t>
-      </w:r>
-      <w:r>
-        <w:rPr>
-          <w:sz w:val="24"/>
-          <w:szCs w:val="24"/>
-        </w:rPr>
-        <w:t xml:space="preserve">  In my view this is maybe not perfect, but it is pretty close.</w:t>
+        <w:t>In extreme cases it is possible for the play score on a single hand to be less than 0% or more than 100%!  This will even out over enough hands, though.</w:t>
       </w:r>
     </w:p>
     <w:p>
       <w:pPr>
         <w:pStyle w:val="KeinLeerraum"/>
-        <w:jc w:val="both"/>
         <w:rPr>
           <w:sz w:val="24"/>
           <w:szCs w:val="24"/>
@@ -7571,19 +7597,13 @@
     </w:p>
     <w:p>
       <w:pPr>
-        <w:spacing w:before="0" w:after="200" w:line="276" w:lineRule="auto"/>
-        <w:rPr>
-          <w:sz w:val="24"/>
-          <w:szCs w:val="24"/>
-        </w:rPr>
-      </w:pPr>
-      <w:r>
-        <w:rPr>
-          <w:sz w:val="24"/>
-          <w:szCs w:val="24"/>
-        </w:rPr>
-        <w:br w:type="page"/>
-      </w:r>
+        <w:pStyle w:val="berschrift2"/>
+      </w:pPr>
+      <w:bookmarkStart w:id="11" w:name="_Toc434237246"/>
+      <w:r>
+        <w:t>Examples</w:t>
+      </w:r>
+      <w:bookmarkEnd w:id="11"/>
     </w:p>
     <w:p>
       <w:pPr>
@@ -7594,6 +7614,273 @@
           <w:szCs w:val="24"/>
         </w:rPr>
       </w:pPr>
+      <w:r>
+        <w:rPr>
+          <w:sz w:val="24"/>
+          <w:szCs w:val="24"/>
+        </w:rPr>
+        <w:t>Let’s go back to our slam hand and look at the declarer who scored +1430 for bidding and making the heart slam.</w:t>
+      </w:r>
+      <w:r>
+        <w:rPr>
+          <w:sz w:val="24"/>
+          <w:szCs w:val="24"/>
+        </w:rPr>
+        <w:t xml:space="preserve">  We are only going to consider the 15 declarers who played in hearts from South.  Every last one of them made exactly 12 tricks.  So your average score over all declarers </w:t>
+      </w:r>
+      <w:r>
+        <w:rPr>
+          <w:sz w:val="24"/>
+          <w:szCs w:val="24"/>
+        </w:rPr>
+        <w:t xml:space="preserve">(including yourself) </w:t>
+      </w:r>
+      <w:r>
+        <w:rPr>
+          <w:sz w:val="24"/>
+          <w:szCs w:val="24"/>
+        </w:rPr>
+        <w:t>is also +1430.  Some of the others played in game, but you still get +1430 for their 12 tricks as we apply their tricks to your contract.</w:t>
+      </w:r>
+    </w:p>
+    <w:p>
+      <w:pPr>
+        <w:pStyle w:val="KeinLeerraum"/>
+        <w:jc w:val="both"/>
+        <w:rPr>
+          <w:sz w:val="24"/>
+          <w:szCs w:val="24"/>
+        </w:rPr>
+      </w:pPr>
+    </w:p>
+    <w:p>
+      <w:pPr>
+        <w:pStyle w:val="KeinLeerraum"/>
+        <w:jc w:val="both"/>
+        <w:rPr>
+          <w:sz w:val="24"/>
+          <w:szCs w:val="24"/>
+        </w:rPr>
+      </w:pPr>
+      <w:r>
+        <w:rPr>
+          <w:sz w:val="24"/>
+          <w:szCs w:val="24"/>
+        </w:rPr>
+        <w:t>Recal</w:t>
+      </w:r>
+      <w:r>
+        <w:rPr>
+          <w:sz w:val="24"/>
+          <w:szCs w:val="24"/>
+        </w:rPr>
+        <w:t>l that your +1430 was worth +</w:t>
+      </w:r>
+      <w:r>
+        <w:rPr>
+          <w:sz w:val="24"/>
+          <w:szCs w:val="24"/>
+        </w:rPr>
+        <w:t>10 datum IMPs (and +7.95</w:t>
+      </w:r>
+      <w:r>
+        <w:rPr>
+          <w:sz w:val="24"/>
+          <w:szCs w:val="24"/>
+        </w:rPr>
+        <w:t xml:space="preserve"> </w:t>
+      </w:r>
+      <w:r>
+        <w:rPr>
+          <w:sz w:val="24"/>
+          <w:szCs w:val="24"/>
+        </w:rPr>
+        <w:t xml:space="preserve">IAF </w:t>
+      </w:r>
+      <w:r>
+        <w:rPr>
+          <w:sz w:val="24"/>
+          <w:szCs w:val="24"/>
+        </w:rPr>
+        <w:t>IMPs</w:t>
+      </w:r>
+      <w:r>
+        <w:rPr>
+          <w:sz w:val="24"/>
+          <w:szCs w:val="24"/>
+        </w:rPr>
+        <w:t>)</w:t>
+      </w:r>
+      <w:r>
+        <w:rPr>
+          <w:sz w:val="24"/>
+          <w:szCs w:val="24"/>
+        </w:rPr>
+        <w:t xml:space="preserve"> overall.</w:t>
+      </w:r>
+    </w:p>
+    <w:p>
+      <w:pPr>
+        <w:pStyle w:val="KeinLeerraum"/>
+        <w:jc w:val="both"/>
+        <w:rPr>
+          <w:sz w:val="24"/>
+          <w:szCs w:val="24"/>
+        </w:rPr>
+      </w:pPr>
+    </w:p>
+    <w:p>
+      <w:pPr>
+        <w:pStyle w:val="KeinLeerraum"/>
+        <w:jc w:val="both"/>
+        <w:rPr>
+          <w:sz w:val="24"/>
+          <w:szCs w:val="24"/>
+        </w:rPr>
+      </w:pPr>
+      <w:r>
+        <w:rPr>
+          <w:sz w:val="24"/>
+          <w:szCs w:val="24"/>
+        </w:rPr>
+        <w:t>We are now going to score this synthetic score against the datum.  Of course this yields the same result as your actual +1430 score, i.e. +10 datum IMPs.  So your bidding score is +10 and your play score is 0 IMPs.  This makes sense.  You didn’t outplay anybody, but you did bid to the right contract.</w:t>
+      </w:r>
+    </w:p>
+    <w:p>
+      <w:pPr>
+        <w:pStyle w:val="KeinLeerraum"/>
+        <w:jc w:val="both"/>
+        <w:rPr>
+          <w:sz w:val="24"/>
+          <w:szCs w:val="24"/>
+        </w:rPr>
+      </w:pPr>
+    </w:p>
+    <w:p>
+      <w:pPr>
+        <w:pStyle w:val="KeinLeerraum"/>
+        <w:jc w:val="both"/>
+        <w:rPr>
+          <w:sz w:val="24"/>
+          <w:szCs w:val="24"/>
+        </w:rPr>
+      </w:pPr>
+      <w:r>
+        <w:rPr>
+          <w:sz w:val="24"/>
+          <w:szCs w:val="24"/>
+        </w:rPr>
+        <w:t>It turns out to be the same for the ones staying in 4 hearts – zero play score.</w:t>
+      </w:r>
+    </w:p>
+    <w:p>
+      <w:pPr>
+        <w:pStyle w:val="KeinLeerraum"/>
+        <w:jc w:val="both"/>
+        <w:rPr>
+          <w:sz w:val="24"/>
+          <w:szCs w:val="24"/>
+        </w:rPr>
+      </w:pPr>
+    </w:p>
+    <w:p>
+      <w:pPr>
+        <w:pStyle w:val="KeinLeerraum"/>
+        <w:jc w:val="both"/>
+        <w:rPr>
+          <w:sz w:val="24"/>
+          <w:szCs w:val="24"/>
+        </w:rPr>
+      </w:pPr>
+      <w:r>
+        <w:rPr>
+          <w:sz w:val="24"/>
+          <w:szCs w:val="24"/>
+        </w:rPr>
+        <w:t>Let us look at the single declarer who played in 4NT making only 11 tricks.</w:t>
+      </w:r>
+      <w:r>
+        <w:rPr>
+          <w:sz w:val="24"/>
+          <w:szCs w:val="24"/>
+        </w:rPr>
+        <w:t xml:space="preserve">  There were 2 notrump declarers, one making 11 and one making 12.  The scores against the datum were -8 and -7 IMPs, respectively, so the average score was -7.5 IMPs.  This is the bidding score for both declarers.  The one who made 12 tricks gets +0.5 IMPs and the one who made only 11 tricks gets -0.5 IMPs for declarer play.</w:t>
+      </w:r>
+    </w:p>
+    <w:p>
+      <w:pPr>
+        <w:pStyle w:val="KeinLeerraum"/>
+        <w:jc w:val="both"/>
+        <w:rPr>
+          <w:sz w:val="24"/>
+          <w:szCs w:val="24"/>
+        </w:rPr>
+      </w:pPr>
+    </w:p>
+    <w:p>
+      <w:pPr>
+        <w:pStyle w:val="KeinLeerraum"/>
+        <w:jc w:val="both"/>
+        <w:rPr>
+          <w:sz w:val="24"/>
+          <w:szCs w:val="24"/>
+        </w:rPr>
+      </w:pPr>
+      <w:r>
+        <w:rPr>
+          <w:sz w:val="24"/>
+          <w:szCs w:val="24"/>
+        </w:rPr>
+        <w:t>You might say that the overwhelming number of declarers made 12 overall, but most of them were not in notrump, and we can’t consider that.  It is also clear that you want to be in hearts in this particular case.</w:t>
+      </w:r>
+    </w:p>
+    <w:p>
+      <w:pPr>
+        <w:pStyle w:val="KeinLeerraum"/>
+        <w:jc w:val="both"/>
+        <w:rPr>
+          <w:sz w:val="24"/>
+          <w:szCs w:val="24"/>
+        </w:rPr>
+      </w:pPr>
+    </w:p>
+    <w:p>
+      <w:pPr>
+        <w:pStyle w:val="KeinLeerraum"/>
+        <w:jc w:val="both"/>
+        <w:rPr>
+          <w:sz w:val="24"/>
+          <w:szCs w:val="24"/>
+        </w:rPr>
+      </w:pPr>
+      <w:r>
+        <w:rPr>
+          <w:sz w:val="24"/>
+          <w:szCs w:val="24"/>
+        </w:rPr>
+        <w:t>In IAF terms it comes out slightly differently, of course.  The +1460 pair gets</w:t>
+      </w:r>
+      <w:r>
+        <w:rPr>
+          <w:sz w:val="24"/>
+          <w:szCs w:val="24"/>
+        </w:rPr>
+        <w:t xml:space="preserve"> +8.43 IMPs consisting of + 8.05 bidding IMPs and +0.38</w:t>
+      </w:r>
+      <w:r>
+        <w:rPr>
+          <w:sz w:val="24"/>
+          <w:szCs w:val="24"/>
+        </w:rPr>
+        <w:t xml:space="preserve"> play IMPs.  In general it comes out as shown below.</w:t>
+      </w:r>
+      <w:r>
+        <w:rPr>
+          <w:sz w:val="24"/>
+          <w:szCs w:val="24"/>
+        </w:rPr>
+        <w:t xml:space="preserve">  In my view this is maybe not perfect, but it is pretty close.</w:t>
+      </w:r>
     </w:p>
     <w:tbl>
       <w:tblPr>
@@ -7631,6 +7918,7 @@
                 <w:sz w:val="24"/>
                 <w:szCs w:val="24"/>
               </w:rPr>
+              <w:lastRenderedPageBreak/>
               <w:t>Score</w:t>
             </w:r>
           </w:p>
@@ -14538,7 +14826,21 @@
           <w:sz w:val="24"/>
           <w:szCs w:val="24"/>
         </w:rPr>
-        <w:t xml:space="preserve">Let’s take the lone declarer who made 11 tricks.  We are going to replace him with each of the 16 declarers, score their results against the datum score, convert to IMPs and then add up the scores.  In this way we get  1 </w:t>
+        <w:t>Let’s take the lone declarer who made 11 tricks.  We are going to replace him with each of the 16 declarers, score their results against the datum score, convert to IMPs and then add up t</w:t>
+      </w:r>
+      <w:r>
+        <w:rPr>
+          <w:sz w:val="24"/>
+          <w:szCs w:val="24"/>
+        </w:rPr>
+        <w:t xml:space="preserve">he scores.  In this way we get </w:t>
+      </w:r>
+      <w:r>
+        <w:rPr>
+          <w:sz w:val="24"/>
+          <w:szCs w:val="24"/>
+        </w:rPr>
+        <w:t xml:space="preserve">1 </w:t>
       </w:r>
       <w:r>
         <w:rPr>
@@ -14642,7 +14944,21 @@
           <w:sz w:val="24"/>
           <w:szCs w:val="24"/>
         </w:rPr>
-        <w:t>This problem does not occur with IAF IMP scoring, as every combination of declarer and defenders occurs exactly twice during IMPs-across-the-field: Once from the point of view of the declarer, and once from the defenders’ side.  Indeed we see that IAF scoring assigns 0.00 IMPs to all bids in this particular case.  This is the reason that I consider IAF scoring to be superior, and I’m not going to try to justify datum scores from here on.</w:t>
+        <w:t xml:space="preserve">This problem does not occur with IAF IMP scoring, as every combination of declarer and defenders occurs exactly twice during IMPs-across-the-field: Once from the point of view of the declarer, and once from the defenders’ side.  Indeed we see that IAF scoring assigns 0.00 IMPs to all bids in this particular case.  This is </w:t>
+      </w:r>
+      <w:r>
+        <w:rPr>
+          <w:sz w:val="24"/>
+          <w:szCs w:val="24"/>
+        </w:rPr>
+        <w:t>one</w:t>
+      </w:r>
+      <w:r>
+        <w:rPr>
+          <w:sz w:val="24"/>
+          <w:szCs w:val="24"/>
+        </w:rPr>
+        <w:t xml:space="preserve"> reason that I consider IAF scoring to be superior, and I’m not going to try to justify datum scores from here on.</w:t>
       </w:r>
     </w:p>
     <w:p>
@@ -14696,7 +15012,21 @@
           <w:sz w:val="24"/>
           <w:szCs w:val="24"/>
         </w:rPr>
-        <w:t>Let’s look at the scores associated with different leads.  When a spade was led, one declarer made 11 and another made 9 tricks.  We already know that the one whose declarer made 11 tricks got -4.40 IMPs for his trouble, while the other spade leader got away with -2.73 IMPs.  The Valet score splits the difference and allocates the average value, -3.57 IMPs, to their lead and the difference to their leads.  That seems reasonable.</w:t>
+        <w:t xml:space="preserve">Let’s look at the scores associated with different leads.  When a spade was led, one declarer made 11 and another made 9 tricks.  We already know that the one whose declarer made 11 tricks got -4.40 IMPs for his trouble, while the other spade leader got away with -2.73 IMPs.  The Valet score allocates the average value, -3.57 IMPs, to their lead and the difference to their </w:t>
+      </w:r>
+      <w:r>
+        <w:rPr>
+          <w:sz w:val="24"/>
+          <w:szCs w:val="24"/>
+        </w:rPr>
+        <w:t>other defense</w:t>
+      </w:r>
+      <w:r>
+        <w:rPr>
+          <w:sz w:val="24"/>
+          <w:szCs w:val="24"/>
+        </w:rPr>
+        <w:t>.  That seems reasonable.</w:t>
       </w:r>
     </w:p>
     <w:p>
@@ -24526,11 +24856,23 @@
     <w:p>
       <w:pPr>
         <w:pStyle w:val="KeinLeerraum"/>
-      </w:pPr>
-      <w:r>
+        <w:rPr>
+          <w:sz w:val="24"/>
+          <w:szCs w:val="24"/>
+        </w:rPr>
+      </w:pPr>
+      <w:r>
+        <w:rPr>
+          <w:sz w:val="24"/>
+          <w:szCs w:val="24"/>
+        </w:rPr>
         <w:t>The Valet ta</w:t>
       </w:r>
       <w:r>
+        <w:rPr>
+          <w:sz w:val="24"/>
+          <w:szCs w:val="24"/>
+        </w:rPr>
         <w:t>bles are shown on the next page.  The format is different as the lead is now more relevant.</w:t>
       </w:r>
     </w:p>
@@ -30614,7 +30956,7 @@
           <w:sz w:val="24"/>
           <w:szCs w:val="24"/>
         </w:rPr>
-        <w:t xml:space="preserve">  For variety we show the tables in a slightly different format.</w:t>
+        <w:t xml:space="preserve"> </w:t>
       </w:r>
     </w:p>
     <w:p>
@@ -34364,7 +34706,21 @@
           <w:sz w:val="24"/>
           <w:szCs w:val="24"/>
         </w:rPr>
-        <w:t>We see that very little of the variation is assigned to the bidding.  The table format perhaps makes it clearer that there is a single bidding score for the same contract played from the same side.  The Valet score also likes the spade lead against four hearts from either side, which makes sense as no declarer had any chance after that.</w:t>
+        <w:t xml:space="preserve">We see that very little of the variation is assigned to the bidding.  The table format makes </w:t>
+      </w:r>
+      <w:r>
+        <w:rPr>
+          <w:sz w:val="24"/>
+          <w:szCs w:val="24"/>
+        </w:rPr>
+        <w:t>clear</w:t>
+      </w:r>
+      <w:r>
+        <w:rPr>
+          <w:sz w:val="24"/>
+          <w:szCs w:val="24"/>
+        </w:rPr>
+        <w:t xml:space="preserve"> that there is a single bidding score for the same contract played from the same side.  The Valet score also likes the spade lead against four hearts from either side, which makes sense as no declarer had any chance after that.</w:t>
       </w:r>
     </w:p>
     <w:p>
@@ -34391,7 +34747,14 @@
           <w:sz w:val="24"/>
           <w:szCs w:val="24"/>
         </w:rPr>
-        <w:t>Against  four hearts by East, it was better to lead a spade (which always beat the contract) than to lead a diamond (which sometimes let declarer make).  The lead scores correctly reflect this.  When the defenders did subsequently beat the contract on a diamond lead, their defense score benefits.</w:t>
+        <w:t>Against</w:t>
+      </w:r>
+      <w:r>
+        <w:rPr>
+          <w:sz w:val="24"/>
+          <w:szCs w:val="24"/>
+        </w:rPr>
+        <w:t xml:space="preserve"> four hearts by East, it was better to lead a spade (which always beat the contract) than to lead a diamond (which sometimes let declarer make).  The lead scores correctly reflect this.  When the defenders did subsequently beat the contract on a diamond lead, their defense score benefits.</w:t>
       </w:r>
     </w:p>
     <w:p>
@@ -34558,162 +34921,164 @@
       <w:pPr>
         <w:pStyle w:val="berschrift2"/>
       </w:pPr>
-      <w:bookmarkStart w:id="11" w:name="_Toc433839987"/>
+      <w:bookmarkStart w:id="12" w:name="_Toc434237247"/>
       <w:r>
         <w:t>Adjustment</w:t>
-      </w:r>
-      <w:bookmarkEnd w:id="11"/>
-    </w:p>
-    <w:p>
-      <w:pPr>
-        <w:pStyle w:val="KeinLeerraum"/>
-        <w:jc w:val="both"/>
-        <w:rPr>
-          <w:sz w:val="24"/>
-          <w:szCs w:val="24"/>
-        </w:rPr>
-      </w:pPr>
-      <w:r>
-        <w:rPr>
-          <w:sz w:val="24"/>
-          <w:szCs w:val="24"/>
-        </w:rPr>
-        <w:t>Some people will never be content…  Not satisfied with the false accuracy of all these Valet calculations, they also want to compensate for the strengths of the opponents faced by different pairs.</w:t>
-      </w:r>
-    </w:p>
-    <w:p>
-      <w:pPr>
-        <w:pStyle w:val="KeinLeerraum"/>
-        <w:jc w:val="both"/>
-        <w:rPr>
-          <w:sz w:val="24"/>
-          <w:szCs w:val="24"/>
-        </w:rPr>
-      </w:pPr>
-    </w:p>
-    <w:p>
-      <w:pPr>
-        <w:pStyle w:val="KeinLeerraum"/>
-        <w:jc w:val="both"/>
-        <w:rPr>
-          <w:sz w:val="24"/>
-          <w:szCs w:val="24"/>
-        </w:rPr>
-      </w:pPr>
-      <w:r>
-        <w:rPr>
-          <w:sz w:val="24"/>
-          <w:szCs w:val="24"/>
-        </w:rPr>
-        <w:t>Since I was at it, I implemented such an optional adjustment in the Valet program.  The adjustment calculates a weighted average of the overall Valet score of all the opponents faced.  Furthermore, following an idea by Paul Gipson, the opponents’ Valet scores are recalculated by excluding the boards played against the specific pair in question, on the theory that these boards would otherwise count “double”.  Of course it’s not really double, as the boards generally have a small effect on the opponents’ scores</w:t>
-      </w:r>
-      <w:r>
-        <w:rPr>
-          <w:sz w:val="24"/>
-          <w:szCs w:val="24"/>
-        </w:rPr>
-        <w:t>, at least in a big tournament.</w:t>
-      </w:r>
-    </w:p>
-    <w:p>
-      <w:pPr>
-        <w:pStyle w:val="KeinLeerraum"/>
-        <w:jc w:val="both"/>
-        <w:rPr>
-          <w:sz w:val="24"/>
-          <w:szCs w:val="24"/>
-        </w:rPr>
-      </w:pPr>
-    </w:p>
-    <w:p>
-      <w:pPr>
-        <w:pStyle w:val="KeinLeerraum"/>
-        <w:jc w:val="both"/>
-        <w:rPr>
-          <w:sz w:val="24"/>
-          <w:szCs w:val="24"/>
-        </w:rPr>
-      </w:pPr>
-      <w:r>
-        <w:rPr>
-          <w:sz w:val="24"/>
-          <w:szCs w:val="24"/>
-        </w:rPr>
-        <w:t>In any case, the feature is there.  I don’t personally recommend using it except in rare cases where there are not so many different opponents, but then there will also not be so many comparisons, and the Valet score (and the Butler score) is of questionable utility.</w:t>
-      </w:r>
-    </w:p>
-    <w:p>
-      <w:pPr>
-        <w:pStyle w:val="KeinLeerraum"/>
-        <w:jc w:val="both"/>
-        <w:rPr>
-          <w:sz w:val="24"/>
-          <w:szCs w:val="24"/>
-        </w:rPr>
-      </w:pPr>
-    </w:p>
-    <w:p>
-      <w:pPr>
-        <w:pStyle w:val="berschrift2"/>
-      </w:pPr>
-      <w:r>
-        <w:t>Individual Results</w:t>
-      </w:r>
-    </w:p>
-    <w:p>
-      <w:pPr>
-        <w:pStyle w:val="KeinLeerraum"/>
-        <w:jc w:val="both"/>
-        <w:rPr>
-          <w:sz w:val="24"/>
-          <w:szCs w:val="24"/>
-        </w:rPr>
-      </w:pPr>
-      <w:r>
-        <w:rPr>
-          <w:sz w:val="24"/>
-          <w:szCs w:val="24"/>
-        </w:rPr>
-        <w:t xml:space="preserve">Some scoring programs output the Butler score for individuals, so if a player has played with multiple partners, </w:t>
-      </w:r>
-      <w:r>
-        <w:rPr>
-          <w:sz w:val="24"/>
-          <w:szCs w:val="24"/>
-        </w:rPr>
-        <w:t>a composite score arises.  I don’t think this is very appropriate except perhaps for declarer play and leads, so the Valet program does not offer this feature.  It wouldn’t be hard to implement, though.</w:t>
-      </w:r>
-    </w:p>
-    <w:p>
-      <w:pPr>
-        <w:pStyle w:val="KeinLeerraum"/>
-        <w:jc w:val="both"/>
-        <w:rPr>
-          <w:sz w:val="24"/>
-          <w:szCs w:val="24"/>
-        </w:rPr>
-      </w:pPr>
-    </w:p>
-    <w:p>
-      <w:pPr>
-        <w:pStyle w:val="berschrift1"/>
-      </w:pPr>
-      <w:bookmarkStart w:id="12" w:name="_Toc433839988"/>
-      <w:r>
-        <w:lastRenderedPageBreak/>
-        <w:t>Results</w:t>
       </w:r>
       <w:bookmarkEnd w:id="12"/>
     </w:p>
     <w:p>
       <w:pPr>
+        <w:pStyle w:val="KeinLeerraum"/>
+        <w:jc w:val="both"/>
+        <w:rPr>
+          <w:sz w:val="24"/>
+          <w:szCs w:val="24"/>
+        </w:rPr>
+      </w:pPr>
+      <w:r>
+        <w:rPr>
+          <w:sz w:val="24"/>
+          <w:szCs w:val="24"/>
+        </w:rPr>
+        <w:t>Some people will never be content…  Not satisfied with the false accuracy of all these Valet calculations, they also want to compensate for the strengths of the opponents faced by different pairs.</w:t>
+      </w:r>
+    </w:p>
+    <w:p>
+      <w:pPr>
+        <w:pStyle w:val="KeinLeerraum"/>
+        <w:jc w:val="both"/>
+        <w:rPr>
+          <w:sz w:val="24"/>
+          <w:szCs w:val="24"/>
+        </w:rPr>
+      </w:pPr>
+    </w:p>
+    <w:p>
+      <w:pPr>
+        <w:pStyle w:val="KeinLeerraum"/>
+        <w:jc w:val="both"/>
+        <w:rPr>
+          <w:sz w:val="24"/>
+          <w:szCs w:val="24"/>
+        </w:rPr>
+      </w:pPr>
+      <w:r>
+        <w:rPr>
+          <w:sz w:val="24"/>
+          <w:szCs w:val="24"/>
+        </w:rPr>
+        <w:t>Since I was at it, I implemented such an optional adjustment in the Valet program.  The adjustment calculates a weighted average of the overall Valet score of all the opponents faced.  Furthermore, following an idea by Paul Gipson, the opponents’ Valet scores are recalculated by excluding the boards played against the specific pair in question, on the theory that these boards would otherwise count “double”.  Of course it’s not really double, as the boards generally have a small effect on the opponents’ scores</w:t>
+      </w:r>
+      <w:r>
+        <w:rPr>
+          <w:sz w:val="24"/>
+          <w:szCs w:val="24"/>
+        </w:rPr>
+        <w:t>, at least in a big tournament.</w:t>
+      </w:r>
+    </w:p>
+    <w:p>
+      <w:pPr>
+        <w:pStyle w:val="KeinLeerraum"/>
+        <w:jc w:val="both"/>
+        <w:rPr>
+          <w:sz w:val="24"/>
+          <w:szCs w:val="24"/>
+        </w:rPr>
+      </w:pPr>
+    </w:p>
+    <w:p>
+      <w:pPr>
+        <w:pStyle w:val="KeinLeerraum"/>
+        <w:jc w:val="both"/>
+        <w:rPr>
+          <w:sz w:val="24"/>
+          <w:szCs w:val="24"/>
+        </w:rPr>
+      </w:pPr>
+      <w:r>
+        <w:rPr>
+          <w:sz w:val="24"/>
+          <w:szCs w:val="24"/>
+        </w:rPr>
+        <w:t>In any case, the feature is there.  I don’t personally recommend using it except in rare cases where there are not so many different opponents, but then there will also not be so many comparisons, and the Valet score (and the Butler score) is of questionable utility.</w:t>
+      </w:r>
+    </w:p>
+    <w:p>
+      <w:pPr>
+        <w:pStyle w:val="KeinLeerraum"/>
+        <w:jc w:val="both"/>
+        <w:rPr>
+          <w:sz w:val="24"/>
+          <w:szCs w:val="24"/>
+        </w:rPr>
+      </w:pPr>
+    </w:p>
+    <w:p>
+      <w:pPr>
         <w:pStyle w:val="berschrift2"/>
       </w:pPr>
-      <w:bookmarkStart w:id="13" w:name="_Toc433839989"/>
+      <w:bookmarkStart w:id="13" w:name="_Toc434237248"/>
+      <w:r>
+        <w:t>Individual Results</w:t>
+      </w:r>
+      <w:bookmarkEnd w:id="13"/>
+    </w:p>
+    <w:p>
+      <w:pPr>
+        <w:pStyle w:val="KeinLeerraum"/>
+        <w:jc w:val="both"/>
+        <w:rPr>
+          <w:sz w:val="24"/>
+          <w:szCs w:val="24"/>
+        </w:rPr>
+      </w:pPr>
+      <w:r>
+        <w:rPr>
+          <w:sz w:val="24"/>
+          <w:szCs w:val="24"/>
+        </w:rPr>
+        <w:t xml:space="preserve">Some scoring programs output the Butler score for individuals, so if a player has played with multiple partners, </w:t>
+      </w:r>
+      <w:r>
+        <w:rPr>
+          <w:sz w:val="24"/>
+          <w:szCs w:val="24"/>
+        </w:rPr>
+        <w:t>a composite score arises.  I don’t think this is very appropriate except perhaps for declarer play and leads, so the Valet program does not offer this feature.  It wouldn’t be hard to implement, though.</w:t>
+      </w:r>
+    </w:p>
+    <w:p>
+      <w:pPr>
+        <w:pStyle w:val="KeinLeerraum"/>
+        <w:jc w:val="both"/>
+        <w:rPr>
+          <w:sz w:val="24"/>
+          <w:szCs w:val="24"/>
+        </w:rPr>
+      </w:pPr>
+    </w:p>
+    <w:p>
+      <w:pPr>
+        <w:pStyle w:val="berschrift1"/>
+      </w:pPr>
+      <w:bookmarkStart w:id="14" w:name="_Toc434237249"/>
+      <w:r>
+        <w:lastRenderedPageBreak/>
+        <w:t>Results</w:t>
+      </w:r>
+      <w:bookmarkEnd w:id="14"/>
+    </w:p>
+    <w:p>
+      <w:pPr>
+        <w:pStyle w:val="berschrift2"/>
+      </w:pPr>
+      <w:bookmarkStart w:id="15" w:name="_Toc434237250"/>
       <w:r>
         <w:t>Strong tournaments</w:t>
       </w:r>
-      <w:bookmarkEnd w:id="13"/>
+      <w:bookmarkEnd w:id="15"/>
     </w:p>
     <w:p>
       <w:pPr>
@@ -34781,7 +35146,21 @@
           <w:sz w:val="24"/>
           <w:szCs w:val="24"/>
         </w:rPr>
-        <w:t>The 2008 and 2012 World Mind Games, both for men and women.  These tournaments replaced the olympiad.</w:t>
+        <w:t xml:space="preserve">The 2008 and 2012 World Mind Games, both for men and women.  </w:t>
+      </w:r>
+      <w:r>
+        <w:rPr>
+          <w:sz w:val="24"/>
+          <w:szCs w:val="24"/>
+        </w:rPr>
+        <w:t>These tournaments replaced the O</w:t>
+      </w:r>
+      <w:r>
+        <w:rPr>
+          <w:sz w:val="24"/>
+          <w:szCs w:val="24"/>
+        </w:rPr>
+        <w:t>lympiad.</w:t>
       </w:r>
     </w:p>
     <w:p>
@@ -34878,7 +35257,14 @@
           <w:sz w:val="24"/>
           <w:szCs w:val="24"/>
         </w:rPr>
-        <w:t>But from my own experience I would say that the pairs may well not have sat the way they were entered on the Bridgemates, so it’s not a good idea to rely too much on individual as opposed to pair scores.</w:t>
+        <w:t>F</w:t>
+      </w:r>
+      <w:r>
+        <w:rPr>
+          <w:sz w:val="24"/>
+          <w:szCs w:val="24"/>
+        </w:rPr>
+        <w:t>rom my own experience I would say that the pairs may well not have sat the way they were entered on the Bridgemates, so it’s not a good idea to rely too much on individual as opposed to pair scores.</w:t>
       </w:r>
     </w:p>
     <w:p>
@@ -34959,7 +35345,35 @@
           <w:sz w:val="24"/>
           <w:szCs w:val="24"/>
         </w:rPr>
-        <w:t>I mentioned earlier that datum IMPs give rise to larger numbers than do IAF IMPs.  I’ve quantified this, and the effect is 10%.  So 11 datum IMPs are statistically similar to 10 IAF IMPs.</w:t>
+        <w:t>I mentioned earlier that datum IMPs give rise to larger numbers than do IAF IMPs.  I’ve quantified thi</w:t>
+      </w:r>
+      <w:r>
+        <w:rPr>
+          <w:sz w:val="24"/>
+          <w:szCs w:val="24"/>
+        </w:rPr>
+        <w:t>s, and the effect is 10%.  So 10</w:t>
+      </w:r>
+      <w:r>
+        <w:rPr>
+          <w:sz w:val="24"/>
+          <w:szCs w:val="24"/>
+        </w:rPr>
+        <w:t xml:space="preserve"> datum IMPs</w:t>
+      </w:r>
+      <w:r>
+        <w:rPr>
+          <w:sz w:val="24"/>
+          <w:szCs w:val="24"/>
+        </w:rPr>
+        <w:t xml:space="preserve"> are statistically similar to 9</w:t>
+      </w:r>
+      <w:r>
+        <w:rPr>
+          <w:sz w:val="24"/>
+          <w:szCs w:val="24"/>
+        </w:rPr>
+        <w:t xml:space="preserve"> IAF IMPs.</w:t>
       </w:r>
     </w:p>
     <w:p>
@@ -34986,7 +35400,21 @@
           <w:sz w:val="24"/>
           <w:szCs w:val="24"/>
         </w:rPr>
-        <w:t>I’ve also quantified the relative effects of bidding, play and defense on results.  This is a quick-and-dirty approach:  I took the standard deviation of each of these three components across all pairs with enough hands played in a given tournament.  If there is more variation in the bidding results than in the defense results, that means that the bidding varies more and so plays a larger role.</w:t>
+        <w:t>I’ve also quantified the relative effects of bidding, play and defense on results.  This is a quick-and-dirty approach:  I took the standard deviation of each of these three components across all pairs with enough hands played in a given tournament</w:t>
+      </w:r>
+      <w:r>
+        <w:rPr>
+          <w:sz w:val="24"/>
+          <w:szCs w:val="24"/>
+        </w:rPr>
+        <w:t xml:space="preserve"> (regardless of how many hands each pair played)</w:t>
+      </w:r>
+      <w:r>
+        <w:rPr>
+          <w:sz w:val="24"/>
+          <w:szCs w:val="24"/>
+        </w:rPr>
+        <w:t>.  If there is more variation in the bidding results than in the defense results, that means that the bidding varies more and so plays a larger role.</w:t>
       </w:r>
     </w:p>
     <w:p>
@@ -35040,12 +35468,11 @@
       <w:pPr>
         <w:pStyle w:val="berschrift2"/>
       </w:pPr>
-      <w:bookmarkStart w:id="14" w:name="_Toc433839991"/>
-      <w:r>
-        <w:lastRenderedPageBreak/>
+      <w:bookmarkStart w:id="16" w:name="_Toc434237251"/>
+      <w:r>
         <w:t>Cheating</w:t>
       </w:r>
-      <w:bookmarkEnd w:id="14"/>
+      <w:bookmarkEnd w:id="16"/>
     </w:p>
     <w:p>
       <w:pPr>
@@ -35061,7 +35488,21 @@
           <w:sz w:val="24"/>
           <w:szCs w:val="24"/>
         </w:rPr>
-        <w:t>I thought it might be possible to get indications of cheating by looking at some statistics across tournaments.  In the Valet distribution I also include spreadsheets that cover all of the tournements (except the Polish league games).</w:t>
+        <w:t>I thought it might be possible to get indications of cheating by looking at some statistics across tournaments.  In the Valet distribution I also include spreadshe</w:t>
+      </w:r>
+      <w:r>
+        <w:rPr>
+          <w:sz w:val="24"/>
+          <w:szCs w:val="24"/>
+        </w:rPr>
+        <w:t>ets that cover all of the tourna</w:t>
+      </w:r>
+      <w:r>
+        <w:rPr>
+          <w:sz w:val="24"/>
+          <w:szCs w:val="24"/>
+        </w:rPr>
+        <w:t>ments (except the Polish league games).</w:t>
       </w:r>
     </w:p>
     <w:p>
@@ -35111,56 +35552,10 @@
         </w:rPr>
       </w:pPr>
     </w:p>
+    <w:bookmarkEnd w:id="2"/>
     <w:p>
       <w:pPr>
-        <w:pStyle w:val="KeinLeerraum"/>
-        <w:jc w:val="both"/>
-        <w:rPr>
-          <w:sz w:val="24"/>
-          <w:szCs w:val="24"/>
-        </w:rPr>
-      </w:pPr>
-    </w:p>
-    <w:p>
-      <w:pPr>
-        <w:rPr>
-          <w:sz w:val="20"/>
-        </w:rPr>
-      </w:pPr>
-    </w:p>
-    <w:p>
-      <w:pPr>
-        <w:rPr>
-          <w:sz w:val="20"/>
-        </w:rPr>
-      </w:pPr>
-    </w:p>
-    <w:p>
-      <w:pPr>
         <w:spacing w:before="0" w:after="200" w:line="276" w:lineRule="auto"/>
-        <w:rPr>
-          <w:sz w:val="20"/>
-        </w:rPr>
-      </w:pPr>
-      <w:r>
-        <w:rPr>
-          <w:sz w:val="20"/>
-        </w:rPr>
-        <w:br w:type="page"/>
-      </w:r>
-      <w:bookmarkStart w:id="15" w:name="_GoBack"/>
-      <w:bookmarkEnd w:id="2"/>
-      <w:bookmarkEnd w:id="15"/>
-    </w:p>
-    <w:p>
-      <w:pPr>
-        <w:rPr>
-          <w:sz w:val="20"/>
-        </w:rPr>
-      </w:pPr>
-    </w:p>
-    <w:p>
-      <w:pPr>
         <w:rPr>
           <w:sz w:val="20"/>
         </w:rPr>
@@ -35343,7 +35738,7 @@
         </mc:Choice>
         <mc:Fallback>
           <w:pict>
-            <v:rect w14:anchorId="13AADDCF" id="Rectangle 1" o:spid="_x0000_s1026" style="position:absolute;margin-left:-2in;margin-top:233.85pt;width:1in;height:1in;z-index:251657728;visibility:visible;mso-wrap-style:square;mso-width-percent:0;mso-height-percent:0;mso-wrap-distance-left:9pt;mso-wrap-distance-top:0;mso-wrap-distance-right:9pt;mso-wrap-distance-bottom:0;mso-position-horizontal:absolute;mso-position-horizontal-relative:text;mso-position-vertical:absolute;mso-position-vertical-relative:text;mso-width-percent:0;mso-height-percent:0;mso-width-relative:page;mso-height-relative:page;v-text-anchor:top" o:gfxdata="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"/>
+            <v:rect w14:anchorId="15E676F7" id="Rectangle 1" o:spid="_x0000_s1026" style="position:absolute;margin-left:-2in;margin-top:233.85pt;width:1in;height:1in;z-index:251657728;visibility:visible;mso-wrap-style:square;mso-width-percent:0;mso-height-percent:0;mso-wrap-distance-left:9pt;mso-wrap-distance-top:0;mso-wrap-distance-right:9pt;mso-wrap-distance-bottom:0;mso-position-horizontal:absolute;mso-position-horizontal-relative:text;mso-position-vertical:absolute;mso-position-vertical-relative:text;mso-width-percent:0;mso-height-percent:0;mso-width-relative:page;mso-height-relative:page;v-text-anchor:top" o:gfxdata="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"/>
           </w:pict>
         </mc:Fallback>
       </mc:AlternateContent>
@@ -35440,7 +35835,7 @@
         </mc:Choice>
         <mc:Fallback>
           <w:pict>
-            <v:rect w14:anchorId="76606091" id="Rectangle 14" o:spid="_x0000_s1026" style="position:absolute;margin-left:0;margin-top:716.4pt;width:442.2pt;height:26.65pt;z-index:-251660288;visibility:hidden;mso-wrap-style:square;mso-width-percent:0;mso-height-percent:0;mso-wrap-distance-left:9pt;mso-wrap-distance-top:0;mso-wrap-distance-right:9pt;mso-wrap-distance-bottom:0;mso-position-horizontal:absolute;mso-position-horizontal-relative:margin;mso-position-vertical:absolute;mso-position-vertical-relative:page;mso-width-percent:0;mso-height-percent:0;mso-width-relative:page;mso-height-relative:page;v-text-anchor:top" o:gfxdata="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" fillcolor="#bfdffb" stroked="f">
+            <v:rect w14:anchorId="15C23D29" id="Rectangle 14" o:spid="_x0000_s1026" style="position:absolute;margin-left:0;margin-top:716.4pt;width:442.2pt;height:26.65pt;z-index:-251660288;visibility:hidden;mso-wrap-style:square;mso-width-percent:0;mso-height-percent:0;mso-wrap-distance-left:9pt;mso-wrap-distance-top:0;mso-wrap-distance-right:9pt;mso-wrap-distance-bottom:0;mso-position-horizontal:absolute;mso-position-horizontal-relative:margin;mso-position-vertical:absolute;mso-position-vertical-relative:page;mso-width-percent:0;mso-height-percent:0;mso-width-relative:page;mso-height-relative:page;v-text-anchor:top" o:gfxdata="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" fillcolor="#bfdffb" stroked="f">
               <w10:wrap anchorx="margin" anchory="page"/>
             </v:rect>
           </w:pict>
@@ -35538,7 +35933,7 @@
         <w:noProof/>
         <w:sz w:val="16"/>
       </w:rPr>
-      <w:t>23</w:t>
+      <w:t>21</w:t>
     </w:r>
     <w:r>
       <w:rPr>
@@ -35555,7 +35950,7 @@
       <mc:AlternateContent>
         <mc:Choice Requires="wps">
           <w:drawing>
-            <wp:anchor distT="0" distB="0" distL="114300" distR="114300" simplePos="0" relativeHeight="251659264" behindDoc="0" locked="0" layoutInCell="1" allowOverlap="1" wp14:anchorId="0B158647" wp14:editId="53CCFA7A">
+            <wp:anchor distT="0" distB="0" distL="114300" distR="114300" simplePos="0" relativeHeight="251662336" behindDoc="0" locked="0" layoutInCell="1" allowOverlap="1" wp14:anchorId="0B158647" wp14:editId="53CCFA7A">
               <wp:simplePos x="0" y="0"/>
               <wp:positionH relativeFrom="column">
                 <wp:posOffset>-1828800</wp:posOffset>
@@ -35613,7 +36008,7 @@
         </mc:Choice>
         <mc:Fallback>
           <w:pict>
-            <v:rect w14:anchorId="3457325F" id="Rectangle 15" o:spid="_x0000_s1026" style="position:absolute;margin-left:-2in;margin-top:233.85pt;width:1in;height:1in;z-index:251659264;visibility:visible;mso-wrap-style:square;mso-width-percent:0;mso-height-percent:0;mso-wrap-distance-left:9pt;mso-wrap-distance-top:0;mso-wrap-distance-right:9pt;mso-wrap-distance-bottom:0;mso-position-horizontal:absolute;mso-position-horizontal-relative:text;mso-position-vertical:absolute;mso-position-vertical-relative:text;mso-width-percent:0;mso-height-percent:0;mso-width-relative:page;mso-height-relative:page;v-text-anchor:top" o:gfxdata="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"/>
+            <v:rect w14:anchorId="1DE8B001" id="Rectangle 15" o:spid="_x0000_s1026" style="position:absolute;margin-left:-2in;margin-top:233.85pt;width:1in;height:1in;z-index:251662336;visibility:visible;mso-wrap-style:square;mso-width-percent:0;mso-height-percent:0;mso-wrap-distance-left:9pt;mso-wrap-distance-top:0;mso-wrap-distance-right:9pt;mso-wrap-distance-bottom:0;mso-position-horizontal:absolute;mso-position-horizontal-relative:text;mso-position-vertical:absolute;mso-position-vertical-relative:text;mso-width-percent:0;mso-height-percent:0;mso-width-relative:page;mso-height-relative:page;v-text-anchor:top" o:gfxdata="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"/>
           </w:pict>
         </mc:Fallback>
       </mc:AlternateContent>
@@ -42260,7 +42655,7 @@
 </file>
 
 <file path=customXml/itemProps1.xml><?xml version="1.0" encoding="utf-8"?>
-<ds:datastoreItem xmlns:ds="http://schemas.openxmlformats.org/officeDocument/2006/customXml" ds:itemID="{D63CBD5E-F381-457D-B9FE-159CEAC10048}">
+<ds:datastoreItem xmlns:ds="http://schemas.openxmlformats.org/officeDocument/2006/customXml" ds:itemID="{9D6F6F7A-A76F-4EAF-8804-6A53BCBB3691}">
   <ds:schemaRefs>
     <ds:schemaRef ds:uri="http://schemas.openxmlformats.org/officeDocument/2006/bibliography"/>
   </ds:schemaRefs>

</xml_diff>